<commit_message>
updating the documents from Version 7
git-svn-id: https://svn.code.sf.net/p/electricdss/code@3291 d8739450-1e93-4ef4-a0af-c327d92816ff
</commit_message>
<xml_diff>
--- a/trunk/Version8/Doc/Distance_Relays.docx
+++ b/trunk/Version8/Doc/Distance_Relays.docx
@@ -6,13 +6,8 @@
       <w:r>
         <w:t xml:space="preserve">Distance relays, function 21, use voltage and current measurements to estimate distance to the fault. </w:t>
       </w:r>
-      <w:proofErr w:type="spellStart"/>
-      <w:r>
-        <w:t>OpenDSS</w:t>
-      </w:r>
-      <w:proofErr w:type="spellEnd"/>
-      <w:r>
-        <w:t xml:space="preserve"> incorporates a simplified version of this function that was developed to compare the general performance of distance-based schemes to other candidates, on distribution systems with a high penetration of solar photovoltaic generation</w:t>
+      <w:r>
+        <w:t>OpenDSS incorporates a simplified version of this function that was developed to compare the general performance of distance-based schemes to other candidates, on distribution systems with a high penetration of solar photovoltaic generation</w:t>
       </w:r>
       <w:r>
         <w:rPr>
@@ -149,6 +144,9 @@
                   <w:txbxContent>
                     <w:p>
                       <w:r>
+                        <w:rPr>
+                          <w:noProof/>
+                        </w:rPr>
                         <w:drawing>
                           <wp:inline distT="0" distB="0" distL="0" distR="0" wp14:anchorId="00B8B19C" wp14:editId="48825BAD">
                             <wp:extent cx="2785110" cy="3256915"/>
@@ -217,15 +215,7 @@
         <w:fldChar w:fldCharType="end"/>
       </w:r>
       <w:r>
-        <w:t xml:space="preserve"> shows the rectangular tripping region of the </w:t>
-      </w:r>
-      <w:proofErr w:type="spellStart"/>
-      <w:r>
-        <w:t>OpenDSS</w:t>
-      </w:r>
-      <w:proofErr w:type="spellEnd"/>
-      <w:r>
-        <w:t xml:space="preserve"> distance</w:t>
+        <w:t xml:space="preserve"> shows the rectangular tripping region of the OpenDSS distance</w:t>
       </w:r>
       <w:r>
         <w:t xml:space="preserve"> </w:t>
@@ -344,9 +334,8 @@
         <w:t>f</w:t>
       </w:r>
       <w:r>
-        <w:t xml:space="preserve">, the relay constructions loop impedances, </w:t>
-      </w:r>
-      <w:proofErr w:type="spellStart"/>
+        <w:t xml:space="preserve">, the relay constructs loop impedances, </w:t>
+      </w:r>
       <w:r>
         <w:rPr>
           <w:i/>
@@ -362,7 +351,6 @@
         </w:rPr>
         <w:t>loop</w:t>
       </w:r>
-      <w:proofErr w:type="spellEnd"/>
       <w:r>
         <w:rPr>
           <w:vertAlign w:val="subscript"/>
@@ -443,13 +431,8 @@
                               <w:t>: Distance Relay Characteristic</w:t>
                             </w:r>
                             <w:r>
-                              <w:t xml:space="preserve"> in </w:t>
+                              <w:t xml:space="preserve"> in OpenDSS</w:t>
                             </w:r>
-                            <w:proofErr w:type="spellStart"/>
-                            <w:r>
-                              <w:t>OpenDSS</w:t>
-                            </w:r>
-                            <w:proofErr w:type="spellEnd"/>
                           </w:p>
                         </w:txbxContent>
                       </wps:txbx>
@@ -473,7 +456,11 @@
           </mc:Choice>
           <mc:Fallback>
             <w:pict>
-              <v:shape w14:anchorId="1ED5BA56" id="Text Box 6" o:spid="_x0000_s1027" type="#_x0000_t202" style="position:absolute;margin-left:2.6pt;margin-top:46.2pt;width:265.1pt;height:10.5pt;z-index:251661312;visibility:visible;mso-wrap-style:square;mso-width-percent:0;mso-height-percent:0;mso-wrap-distance-left:9pt;mso-wrap-distance-top:0;mso-wrap-distance-right:9pt;mso-wrap-distance-bottom:0;mso-position-horizontal:absolute;mso-position-horizontal-relative:text;mso-position-vertical:absolute;mso-position-vertical-relative:text;mso-width-percent:0;mso-height-percent:0;mso-width-relative:margin;mso-height-relative:margin;v-text-anchor:top" o:gfxdata="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" stroked="f">
+              <v:shapetype w14:anchorId="1ED5BA56" id="_x0000_t202" coordsize="21600,21600" o:spt="202" path="m,l,21600r21600,l21600,xe">
+                <v:stroke joinstyle="miter"/>
+                <v:path gradientshapeok="t" o:connecttype="rect"/>
+              </v:shapetype>
+              <v:shape id="Text Box 6" o:spid="_x0000_s1027" type="#_x0000_t202" style="position:absolute;margin-left:2.6pt;margin-top:46.2pt;width:265.1pt;height:10.5pt;z-index:251661312;visibility:visible;mso-wrap-style:square;mso-width-percent:0;mso-height-percent:0;mso-wrap-distance-left:9pt;mso-wrap-distance-top:0;mso-wrap-distance-right:9pt;mso-wrap-distance-bottom:0;mso-position-horizontal:absolute;mso-position-horizontal-relative:text;mso-position-vertical:absolute;mso-position-vertical-relative:text;mso-width-percent:0;mso-height-percent:0;mso-width-relative:margin;mso-height-relative:margin;v-text-anchor:top" o:gfxdata="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" stroked="f">
                 <v:textbox inset="0,0,0,0">
                   <w:txbxContent>
                     <w:p>
@@ -501,13 +488,8 @@
                         <w:t>: Distance Relay Characteristic</w:t>
                       </w:r>
                       <w:r>
-                        <w:t xml:space="preserve"> in </w:t>
+                        <w:t xml:space="preserve"> in OpenDSS</w:t>
                       </w:r>
-                      <w:proofErr w:type="spellStart"/>
-                      <w:r>
-                        <w:t>OpenDSS</w:t>
-                      </w:r>
-                      <w:proofErr w:type="spellEnd"/>
                     </w:p>
                   </w:txbxContent>
                 </v:textbox>
@@ -544,7 +526,7 @@
           <v:shape id="_x0000_i1025" type="#_x0000_t75" style="width:142.15pt;height:76.15pt" o:ole="">
             <v:imagedata r:id="rId10" o:title=""/>
           </v:shape>
-          <o:OLEObject Type="Embed" ProgID="Equation.DSMT4" ShapeID="_x0000_i1025" DrawAspect="Content" ObjectID="_1674764627" r:id="rId11"/>
+          <o:OLEObject Type="Embed" ProgID="Equation.DSMT4" ShapeID="_x0000_i1025" DrawAspect="Content" ObjectID="_1674909796" r:id="rId11"/>
         </w:object>
       </w:r>
       <w:r>
@@ -685,7 +667,6 @@
           <w:numId w:val="2"/>
         </w:numPr>
       </w:pPr>
-      <w:proofErr w:type="spellStart"/>
       <w:r>
         <w:rPr>
           <w:b/>
@@ -693,7 +674,6 @@
         </w:rPr>
         <w:t>Mphase</w:t>
       </w:r>
-      <w:proofErr w:type="spellEnd"/>
       <w:r>
         <w:t xml:space="preserve"> is the reach in per-unit of Z1MAG </w:t>
       </w:r>
@@ -705,7 +685,7 @@
           <v:shape id="_x0000_i1026" type="#_x0000_t75" style="width:13.15pt;height:12pt" o:ole="">
             <v:imagedata r:id="rId12" o:title=""/>
           </v:shape>
-          <o:OLEObject Type="Embed" ProgID="Equation.DSMT4" ShapeID="_x0000_i1026" DrawAspect="Content" ObjectID="_1674764628" r:id="rId13"/>
+          <o:OLEObject Type="Embed" ProgID="Equation.DSMT4" ShapeID="_x0000_i1026" DrawAspect="Content" ObjectID="_1674909797" r:id="rId13"/>
         </w:object>
       </w:r>
       <w:r>
@@ -747,7 +727,6 @@
           <w:numId w:val="2"/>
         </w:numPr>
       </w:pPr>
-      <w:proofErr w:type="spellStart"/>
       <w:r>
         <w:rPr>
           <w:b/>
@@ -755,7 +734,6 @@
         </w:rPr>
         <w:t>Mground</w:t>
       </w:r>
-      <w:proofErr w:type="spellEnd"/>
       <w:r>
         <w:t xml:space="preserve"> is the reach in per-unit of Z1MAG </w:t>
       </w:r>
@@ -767,7 +745,7 @@
           <v:shape id="_x0000_i1027" type="#_x0000_t75" style="width:13.15pt;height:12pt" o:ole="">
             <v:imagedata r:id="rId12" o:title=""/>
           </v:shape>
-          <o:OLEObject Type="Embed" ProgID="Equation.DSMT4" ShapeID="_x0000_i1027" DrawAspect="Content" ObjectID="_1674764629" r:id="rId14"/>
+          <o:OLEObject Type="Embed" ProgID="Equation.DSMT4" ShapeID="_x0000_i1027" DrawAspect="Content" ObjectID="_1674909798" r:id="rId14"/>
         </w:object>
       </w:r>
       <w:r>
@@ -847,7 +825,6 @@
       <w:r>
         <w:t xml:space="preserve">, where the line impedances per mile come from example 4.1 of [2]. The input file is </w:t>
       </w:r>
-      <w:proofErr w:type="spellStart"/>
       <w:r>
         <w:rPr>
           <w:i/>
@@ -865,17 +842,8 @@
         </w:rPr>
         <w:t>dss</w:t>
       </w:r>
-      <w:proofErr w:type="spellEnd"/>
-      <w:r>
-        <w:t xml:space="preserve"> on </w:t>
-      </w:r>
-      <w:proofErr w:type="spellStart"/>
-      <w:r>
-        <w:t>SourceForge</w:t>
-      </w:r>
-      <w:proofErr w:type="spellEnd"/>
-      <w:r>
-        <w:t xml:space="preserve"> [3]. </w:t>
+      <w:r>
+        <w:t xml:space="preserve"> on SourceForge [3]. </w:t>
       </w:r>
       <w:r>
         <w:t>The</w:t>
@@ -923,7 +891,6 @@
         <w:lastRenderedPageBreak/>
         <w:t xml:space="preserve">that </w:t>
       </w:r>
-      <w:proofErr w:type="spellStart"/>
       <w:r>
         <w:rPr>
           <w:i/>
@@ -931,11 +898,9 @@
         </w:rPr>
         <w:t>Mphase</w:t>
       </w:r>
-      <w:proofErr w:type="spellEnd"/>
       <w:r>
         <w:t xml:space="preserve"> and </w:t>
       </w:r>
-      <w:proofErr w:type="spellStart"/>
       <w:r>
         <w:rPr>
           <w:i/>
@@ -943,7 +908,6 @@
         </w:rPr>
         <w:t>Mground</w:t>
       </w:r>
-      <w:proofErr w:type="spellEnd"/>
       <w:r>
         <w:t xml:space="preserve"> become the desired reach in miles of line, rather than per-unit</w:t>
       </w:r>
@@ -977,7 +941,6 @@
       <w:r>
         <w:t xml:space="preserve"> shows the total source current, </w:t>
       </w:r>
-      <w:proofErr w:type="spellStart"/>
       <w:r>
         <w:rPr>
           <w:i/>
@@ -993,7 +956,6 @@
         </w:rPr>
         <w:t>plotted</w:t>
       </w:r>
-      <w:proofErr w:type="spellEnd"/>
       <w:r>
         <w:t xml:space="preserve"> in </w:t>
       </w:r>
@@ -1105,7 +1067,7 @@
       <w:pPr>
         <w:pStyle w:val="Caption"/>
       </w:pPr>
-      <w:bookmarkStart w:id="1" w:name="_Ref63956041"/>
+      <w:bookmarkStart w:id="2" w:name="_Ref63956041"/>
       <w:r>
         <w:t xml:space="preserve">Figure </w:t>
       </w:r>
@@ -1117,7 +1079,7 @@
           <w:t>2</w:t>
         </w:r>
       </w:fldSimple>
-      <w:bookmarkEnd w:id="1"/>
+      <w:bookmarkEnd w:id="2"/>
       <w:r>
         <w:t>: Test System for Distance Relays</w:t>
       </w:r>
@@ -1147,15 +1109,7 @@
         <w:t xml:space="preserve">orange </w:t>
       </w:r>
       <w:r>
-        <w:t xml:space="preserve">are set to reach 1.4 miles. They detect, </w:t>
-      </w:r>
-      <w:proofErr w:type="gramStart"/>
-      <w:r>
-        <w:t>clear</w:t>
-      </w:r>
-      <w:proofErr w:type="gramEnd"/>
-      <w:r>
-        <w:t xml:space="preserve"> and reclose the three temporary faults that are 1.2 miles away, but not the three temporary faults that are 1.6 miles away. These relays have a tripping delay of 0.02 seconds.</w:t>
+        <w:t>are set to reach 1.4 miles. They detect, clear and reclose the three temporary faults that are 1.2 miles away, but not the three temporary faults that are 1.6 miles away. These relays have a tripping delay of 0.02 seconds.</w:t>
       </w:r>
     </w:p>
     <w:p>
@@ -1286,7 +1240,6 @@
       <w:r>
         <w:t xml:space="preserve"> reaches 3.0 miles (not shown to scale) in the reverse direction from the faults. It detects none of them. The delay is 0.01 seconds, so if the directional determination failed, or the </w:t>
       </w:r>
-      <w:proofErr w:type="spellStart"/>
       <w:r>
         <w:rPr>
           <w:i/>
@@ -1294,7 +1247,6 @@
         </w:rPr>
         <w:t>MonitoredTerminal</w:t>
       </w:r>
-      <w:proofErr w:type="spellEnd"/>
       <w:r>
         <w:t xml:space="preserve"> changes from 2 to 1, it would trip.</w:t>
       </w:r>
@@ -1354,7 +1306,8 @@
         <w:pStyle w:val="Caption"/>
         <w:spacing w:after="0"/>
       </w:pPr>
-      <w:bookmarkStart w:id="2" w:name="_Ref63956393"/>
+      <w:bookmarkStart w:id="3" w:name="_Ref63956393"/>
+      <w:bookmarkStart w:id="4" w:name="_Hlk64296137"/>
       <w:r>
         <w:t xml:space="preserve">Figure </w:t>
       </w:r>
@@ -1366,11 +1319,21 @@
           <w:t>3</w:t>
         </w:r>
       </w:fldSimple>
-      <w:bookmarkEnd w:id="2"/>
-      <w:r>
-        <w:t>: Source current magnitudes during test sequence</w:t>
-      </w:r>
-    </w:p>
+      <w:bookmarkEnd w:id="3"/>
+      <w:r>
+        <w:t xml:space="preserve">: Source current magnitudes during </w:t>
+      </w:r>
+      <w:r>
+        <w:t xml:space="preserve">distance relay </w:t>
+      </w:r>
+      <w:r>
+        <w:t>test sequence</w:t>
+      </w:r>
+      <w:r>
+        <w:t>, step size=0.01 seconds</w:t>
+      </w:r>
+    </w:p>
+    <w:bookmarkEnd w:id="4"/>
     <w:p>
       <w:pPr>
         <w:pStyle w:val="Heading2"/>
@@ -1390,7 +1353,33 @@
         <w:t>TD21</w:t>
       </w:r>
       <w:r>
-        <w:t>, was originally developed decades ago as an option for ultra-high-voltage (UHV) transmission lines. In one available implementation [4, 5], the incremental voltage and current signals are derived from one-cycle memory waveforms. Many settings are the same as for conventional function 21. Other than speed, the TD21 function may be helpful with inverter-based sources that don’t generate much fault current. A time-domain model of this relay has been implemented to work with COMTRADE files, obtained from either transient simulation or field measurement. A fast-phasor version of TD21</w:t>
+        <w:t xml:space="preserve">, was originally developed decades ago as an option for ultra-high-voltage (UHV) transmission lines. In one available implementation [4, 5], the incremental voltage and current signals are derived from one-cycle memory waveforms. Many settings are the same as for conventional function 21. Other than speed, the TD21 function may be helpful with inverter-based sources that don’t generate much fault current. A </w:t>
+      </w:r>
+      <w:r>
+        <w:rPr>
+          <w:u w:val="single"/>
+        </w:rPr>
+        <w:t>time-domain</w:t>
+      </w:r>
+      <w:r>
+        <w:t xml:space="preserve"> model of this relay has been implemented to work with COMTRADE files, obtained from either transient simulation or field measurement. </w:t>
+      </w:r>
+    </w:p>
+    <w:p>
+      <w:pPr>
+        <w:spacing w:before="120" w:after="0"/>
+      </w:pPr>
+      <w:r>
+        <w:t xml:space="preserve">A </w:t>
+      </w:r>
+      <w:r>
+        <w:rPr>
+          <w:u w:val="single"/>
+        </w:rPr>
+        <w:t>fast-phasor</w:t>
+      </w:r>
+      <w:r>
+        <w:t xml:space="preserve"> version of TD21</w:t>
       </w:r>
       <w:r>
         <w:t xml:space="preserve"> [6]</w:t>
@@ -1402,13 +1391,8 @@
         <w:t xml:space="preserve"> available</w:t>
       </w:r>
       <w:r>
-        <w:t xml:space="preserve"> for </w:t>
-      </w:r>
-      <w:proofErr w:type="spellStart"/>
-      <w:r>
-        <w:t>OpenDSS</w:t>
-      </w:r>
-      <w:proofErr w:type="spellEnd"/>
+        <w:t xml:space="preserve"> for OpenDSS</w:t>
+      </w:r>
       <w:r>
         <w:t xml:space="preserve"> [7]</w:t>
       </w:r>
@@ -1426,6 +1410,544 @@
       </w:r>
       <w:r>
         <w:t>t no more than one cycle, and preferably 1 millisecond.</w:t>
+      </w:r>
+      <w:r>
+        <w:t xml:space="preserve"> The relay operation of each loop is governed by:</w:t>
+      </w:r>
+    </w:p>
+    <w:p>
+      <w:pPr>
+        <w:pStyle w:val="MTDisplayEquation"/>
+      </w:pPr>
+      <w:r>
+        <w:tab/>
+      </w:r>
+      <w:r>
+        <w:rPr>
+          <w:position w:val="-84"/>
+        </w:rPr>
+        <w:object w:dxaOrig="2020" w:dyaOrig="1800" w14:anchorId="0416CCE6">
+          <v:shape id="_x0000_i1028" type="#_x0000_t75" style="width:100.9pt;height:90pt" o:ole="">
+            <v:imagedata r:id="rId17" o:title=""/>
+          </v:shape>
+          <o:OLEObject Type="Embed" ProgID="Equation.DSMT4" ShapeID="_x0000_i1028" DrawAspect="Content" ObjectID="_1674909799" r:id="rId18"/>
+        </w:object>
+      </w:r>
+      <w:r>
+        <w:t xml:space="preserve"> </w:t>
+      </w:r>
+    </w:p>
+    <w:p>
+      <w:r>
+        <w:t xml:space="preserve">Where the </w:t>
+      </w:r>
+      <w:r>
+        <w:t xml:space="preserve">six </w:t>
+      </w:r>
+      <w:r>
+        <w:t xml:space="preserve">loop currents, </w:t>
+      </w:r>
+      <w:r>
+        <w:rPr>
+          <w:i/>
+          <w:iCs/>
+        </w:rPr>
+        <w:t>i</w:t>
+      </w:r>
+      <w:r>
+        <w:t xml:space="preserve">, </w:t>
+      </w:r>
+      <w:r>
+        <w:t xml:space="preserve">six </w:t>
+      </w:r>
+      <w:r>
+        <w:t xml:space="preserve">loop voltages, </w:t>
+      </w:r>
+      <w:r>
+        <w:rPr>
+          <w:i/>
+          <w:iCs/>
+        </w:rPr>
+        <w:t>u</w:t>
+      </w:r>
+      <w:r>
+        <w:t xml:space="preserve">, and </w:t>
+      </w:r>
+      <w:r>
+        <w:t xml:space="preserve">six </w:t>
+      </w:r>
+      <w:r>
+        <w:t>reach impedance</w:t>
+      </w:r>
+      <w:r>
+        <w:t>s</w:t>
+      </w:r>
+      <w:r>
+        <w:t xml:space="preserve">, </w:t>
+      </w:r>
+      <w:r>
+        <w:rPr>
+          <w:i/>
+          <w:iCs/>
+        </w:rPr>
+        <w:t>Z</w:t>
+      </w:r>
+      <w:r>
+        <w:rPr>
+          <w:i/>
+          <w:iCs/>
+          <w:vertAlign w:val="subscript"/>
+        </w:rPr>
+        <w:t>HSD</w:t>
+      </w:r>
+      <w:r>
+        <w:t xml:space="preserve">, are defined the same way as for the regular distance function. The </w:t>
+      </w:r>
+      <w:r>
+        <w:rPr>
+          <w:rFonts w:ascii="Symbol" w:hAnsi="Symbol"/>
+        </w:rPr>
+        <w:t>D</w:t>
+      </w:r>
+      <w:r>
+        <w:t xml:space="preserve"> quantities are </w:t>
+      </w:r>
+      <w:r>
+        <w:t>obtain</w:t>
+      </w:r>
+      <w:r>
+        <w:t xml:space="preserve">ed by looking back one cycle period, </w:t>
+      </w:r>
+      <w:r>
+        <w:rPr>
+          <w:i/>
+          <w:iCs/>
+        </w:rPr>
+        <w:t>T</w:t>
+      </w:r>
+      <w:r>
+        <w:t xml:space="preserve">, in the relay’s memory. Both real and imaginary parts of </w:t>
+      </w:r>
+      <w:r>
+        <w:rPr>
+          <w:i/>
+          <w:iCs/>
+        </w:rPr>
+        <w:t>Z</w:t>
+      </w:r>
+      <w:r>
+        <w:rPr>
+          <w:i/>
+          <w:iCs/>
+          <w:vertAlign w:val="subscript"/>
+        </w:rPr>
+        <w:t>DIR</w:t>
+      </w:r>
+      <w:r>
+        <w:t xml:space="preserve"> must be greater than zero for the directional supervision to enable tripping. Then </w:t>
+      </w:r>
+      <w:r>
+        <w:rPr>
+          <w:position w:val="-14"/>
+        </w:rPr>
+        <w:object w:dxaOrig="1300" w:dyaOrig="400" w14:anchorId="4A495475">
+          <v:shape id="_x0000_i1029" type="#_x0000_t75" style="width:64.9pt;height:19.9pt" o:ole="">
+            <v:imagedata r:id="rId19" o:title=""/>
+          </v:shape>
+          <o:OLEObject Type="Embed" ProgID="Equation.DSMT4" ShapeID="_x0000_i1029" DrawAspect="Content" ObjectID="_1674909800" r:id="rId20"/>
+        </w:object>
+      </w:r>
+      <w:r>
+        <w:t>is required for trip.</w:t>
+      </w:r>
+      <w:r>
+        <w:t xml:space="preserve"> In this formulation, </w:t>
+      </w:r>
+      <w:r>
+        <w:rPr>
+          <w:i/>
+          <w:iCs/>
+        </w:rPr>
+        <w:t>i</w:t>
+      </w:r>
+      <w:r>
+        <w:t xml:space="preserve">, </w:t>
+      </w:r>
+      <w:r>
+        <w:rPr>
+          <w:i/>
+          <w:iCs/>
+        </w:rPr>
+        <w:t>v</w:t>
+      </w:r>
+      <w:r>
+        <w:t xml:space="preserve"> and the </w:t>
+      </w:r>
+      <w:r>
+        <w:rPr>
+          <w:rFonts w:ascii="Symbol" w:hAnsi="Symbol"/>
+        </w:rPr>
+        <w:t>D</w:t>
+      </w:r>
+      <w:r>
+        <w:t xml:space="preserve"> quantities are all phasors, updated several times per cycle to </w:t>
+      </w:r>
+      <w:r>
+        <w:rPr>
+          <w:u w:val="single"/>
+        </w:rPr>
+        <w:t>approximate</w:t>
+      </w:r>
+      <w:r>
+        <w:t xml:space="preserve"> the time domain </w:t>
+      </w:r>
+      <w:r>
+        <w:lastRenderedPageBreak/>
+        <w:t>relay’s performance.</w:t>
+      </w:r>
+      <w:r>
+        <w:t xml:space="preserve"> For more accuracy, electromagnetic transient (EMT) simulation should be used with</w:t>
+      </w:r>
+      <w:r>
+        <w:t xml:space="preserve"> waveform processing in the time-domain relay model.</w:t>
+      </w:r>
+    </w:p>
+    <w:p>
+      <w:r>
+        <w:t xml:space="preserve">The simulation results from [7] are </w:t>
+      </w:r>
+      <w:r>
+        <w:t xml:space="preserve">shown in </w:t>
+      </w:r>
+      <w:r>
+        <w:fldChar w:fldCharType="begin"/>
+      </w:r>
+      <w:r>
+        <w:instrText xml:space="preserve"> REF _Ref64296213 \h </w:instrText>
+      </w:r>
+      <w:r>
+        <w:fldChar w:fldCharType="separate"/>
+      </w:r>
+      <w:r>
+        <w:t xml:space="preserve">Figure </w:t>
+      </w:r>
+      <w:r>
+        <w:rPr>
+          <w:noProof/>
+        </w:rPr>
+        <w:t>4</w:t>
+      </w:r>
+      <w:r>
+        <w:fldChar w:fldCharType="end"/>
+      </w:r>
+      <w:r>
+        <w:t xml:space="preserve"> and </w:t>
+      </w:r>
+      <w:r>
+        <w:fldChar w:fldCharType="begin"/>
+      </w:r>
+      <w:r>
+        <w:instrText xml:space="preserve"> REF _Ref64296717 \h </w:instrText>
+      </w:r>
+      <w:r>
+        <w:fldChar w:fldCharType="separate"/>
+      </w:r>
+      <w:r>
+        <w:t xml:space="preserve">Table </w:t>
+      </w:r>
+      <w:r>
+        <w:rPr>
+          <w:noProof/>
+        </w:rPr>
+        <w:t>2</w:t>
+      </w:r>
+      <w:r>
+        <w:fldChar w:fldCharType="end"/>
+      </w:r>
+      <w:r>
+        <w:t xml:space="preserve">. </w:t>
+      </w:r>
+      <w:r>
+        <w:t>The distance estimates are a little more accurate</w:t>
+      </w:r>
+      <w:r>
+        <w:t xml:space="preserve"> than in </w:t>
+      </w:r>
+      <w:r>
+        <w:fldChar w:fldCharType="begin"/>
+      </w:r>
+      <w:r>
+        <w:instrText xml:space="preserve"> REF _Ref63956469 \h </w:instrText>
+      </w:r>
+      <w:r>
+        <w:fldChar w:fldCharType="separate"/>
+      </w:r>
+      <w:r>
+        <w:t xml:space="preserve">Table </w:t>
+      </w:r>
+      <w:r>
+        <w:rPr>
+          <w:noProof/>
+        </w:rPr>
+        <w:t>1</w:t>
+      </w:r>
+      <w:r>
+        <w:fldChar w:fldCharType="end"/>
+      </w:r>
+      <w:r>
+        <w:t xml:space="preserve">. </w:t>
+      </w:r>
+      <w:r>
+        <w:t xml:space="preserve">On the other hand, </w:t>
+      </w:r>
+      <w:r>
+        <w:t>w</w:t>
+      </w:r>
+      <w:r>
+        <w:t xml:space="preserve">hen </w:t>
+      </w:r>
+      <w:r>
+        <w:t xml:space="preserve">the </w:t>
+      </w:r>
+      <w:r>
+        <w:rPr>
+          <w:i/>
+          <w:iCs/>
+        </w:rPr>
+        <w:t xml:space="preserve">perm </w:t>
+      </w:r>
+      <w:r>
+        <w:t xml:space="preserve">relay </w:t>
+      </w:r>
+      <w:r>
+        <w:t>recloses into a fault</w:t>
+      </w:r>
+      <w:r>
+        <w:t xml:space="preserve"> </w:t>
+      </w:r>
+      <w:r>
+        <w:t xml:space="preserve">in </w:t>
+      </w:r>
+      <w:r>
+        <w:fldChar w:fldCharType="begin"/>
+      </w:r>
+      <w:r>
+        <w:instrText xml:space="preserve"> REF _Ref64296213 \h </w:instrText>
+      </w:r>
+      <w:r>
+        <w:fldChar w:fldCharType="separate"/>
+      </w:r>
+      <w:r>
+        <w:t xml:space="preserve">Figure </w:t>
+      </w:r>
+      <w:r>
+        <w:rPr>
+          <w:noProof/>
+        </w:rPr>
+        <w:t>4</w:t>
+      </w:r>
+      <w:r>
+        <w:fldChar w:fldCharType="end"/>
+      </w:r>
+      <w:r>
+        <w:t>, the subsequent tri</w:t>
+      </w:r>
+      <w:r>
+        <w:t>ps</w:t>
+      </w:r>
+      <w:r>
+        <w:t xml:space="preserve"> take longer than the first one</w:t>
+      </w:r>
+      <w:r>
+        <w:t>. T</w:t>
+      </w:r>
+      <w:r>
+        <w:t xml:space="preserve">he memory buffer has to fill up </w:t>
+      </w:r>
+      <w:r>
+        <w:t xml:space="preserve">after the reclose </w:t>
+      </w:r>
+      <w:r>
+        <w:t xml:space="preserve">before the </w:t>
+      </w:r>
+      <w:r>
+        <w:rPr>
+          <w:rFonts w:ascii="Symbol" w:hAnsi="Symbol"/>
+        </w:rPr>
+        <w:t>D</w:t>
+      </w:r>
+      <w:r>
+        <w:t xml:space="preserve"> quantities are valid.</w:t>
+      </w:r>
+      <w:r>
+        <w:t xml:space="preserve"> </w:t>
+      </w:r>
+      <w:r>
+        <w:t>In setting up [7]</w:t>
+      </w:r>
+      <w:r>
+        <w:t xml:space="preserve">, the </w:t>
+      </w:r>
+      <w:r>
+        <w:rPr>
+          <w:i/>
+          <w:iCs/>
+        </w:rPr>
+        <w:t>21src</w:t>
+      </w:r>
+      <w:r>
+        <w:t xml:space="preserve"> relay uses the </w:t>
+      </w:r>
+      <w:r>
+        <w:rPr>
+          <w:i/>
+          <w:iCs/>
+        </w:rPr>
+        <w:t>PhaseTrip</w:t>
+      </w:r>
+      <w:r>
+        <w:t xml:space="preserve"> parameter</w:t>
+      </w:r>
+      <w:r>
+        <w:t xml:space="preserve"> = 400, i.e., greater than the default 1.0,</w:t>
+      </w:r>
+      <w:r>
+        <w:t xml:space="preserve"> as a fault detection threshold.</w:t>
+      </w:r>
+      <w:r>
+        <w:t xml:space="preserve"> The current magnitude on at least one phase must exceed </w:t>
+      </w:r>
+      <w:r>
+        <w:rPr>
+          <w:i/>
+          <w:iCs/>
+        </w:rPr>
+        <w:t>PhaseTrip</w:t>
+      </w:r>
+      <w:r>
+        <w:t xml:space="preserve"> to arm the TD21 logic. If all phase currents fall below </w:t>
+      </w:r>
+      <w:r>
+        <w:rPr>
+          <w:i/>
+          <w:iCs/>
+        </w:rPr>
+        <w:t>PhaseTrip</w:t>
+      </w:r>
+      <w:r>
+        <w:t xml:space="preserve"> while the relay is armed to open, the relay drops out as necessary for zone coordination to work</w:t>
+      </w:r>
+      <w:r>
+        <w:t xml:space="preserve"> during the first set of three faults</w:t>
+      </w:r>
+      <w:r>
+        <w:t>.</w:t>
+      </w:r>
+      <w:r>
+        <w:t xml:space="preserve"> It should suffice to set </w:t>
+      </w:r>
+      <w:r>
+        <w:rPr>
+          <w:i/>
+          <w:iCs/>
+        </w:rPr>
+        <w:t>PhaseTrip</w:t>
+      </w:r>
+      <w:r>
+        <w:t xml:space="preserve"> above the highest expected load flow current.</w:t>
+      </w:r>
+    </w:p>
+    <w:p>
+      <w:r>
+        <w:drawing>
+          <wp:inline distT="0" distB="0" distL="0" distR="0" wp14:anchorId="41C7E416" wp14:editId="1EE2BC6F">
+            <wp:extent cx="4206240" cy="3337560"/>
+            <wp:effectExtent l="0" t="0" r="3810" b="0"/>
+            <wp:docPr id="3" name="Picture 3"/>
+            <wp:cNvGraphicFramePr>
+              <a:graphicFrameLocks xmlns:a="http://schemas.openxmlformats.org/drawingml/2006/main" noChangeAspect="1"/>
+            </wp:cNvGraphicFramePr>
+            <a:graphic xmlns:a="http://schemas.openxmlformats.org/drawingml/2006/main">
+              <a:graphicData uri="http://schemas.openxmlformats.org/drawingml/2006/picture">
+                <pic:pic xmlns:pic="http://schemas.openxmlformats.org/drawingml/2006/picture">
+                  <pic:nvPicPr>
+                    <pic:cNvPr id="1" name=""/>
+                    <pic:cNvPicPr/>
+                  </pic:nvPicPr>
+                  <pic:blipFill rotWithShape="1">
+                    <a:blip r:embed="rId21"/>
+                    <a:srcRect t="2964" b="5016"/>
+                    <a:stretch/>
+                  </pic:blipFill>
+                  <pic:spPr bwMode="auto">
+                    <a:xfrm>
+                      <a:off x="0" y="0"/>
+                      <a:ext cx="4206240" cy="3337560"/>
+                    </a:xfrm>
+                    <a:prstGeom prst="rect">
+                      <a:avLst/>
+                    </a:prstGeom>
+                    <a:ln>
+                      <a:noFill/>
+                    </a:ln>
+                    <a:extLst>
+                      <a:ext uri="{53640926-AAD7-44D8-BBD7-CCE9431645EC}">
+                        <a14:shadowObscured xmlns:a14="http://schemas.microsoft.com/office/drawing/2010/main"/>
+                      </a:ext>
+                    </a:extLst>
+                  </pic:spPr>
+                </pic:pic>
+              </a:graphicData>
+            </a:graphic>
+          </wp:inline>
+        </w:drawing>
+      </w:r>
+    </w:p>
+    <w:p>
+      <w:pPr>
+        <w:pStyle w:val="Caption"/>
+        <w:spacing w:after="0"/>
+      </w:pPr>
+      <w:bookmarkStart w:id="5" w:name="_Ref64296213"/>
+      <w:r>
+        <w:t xml:space="preserve">Figure </w:t>
+      </w:r>
+      <w:r>
+        <w:fldChar w:fldCharType="begin"/>
+      </w:r>
+      <w:r>
+        <w:instrText xml:space="preserve"> SEQ Figure \* ARABIC </w:instrText>
+      </w:r>
+      <w:r>
+        <w:fldChar w:fldCharType="separate"/>
+      </w:r>
+      <w:r>
+        <w:rPr>
+          <w:noProof/>
+        </w:rPr>
+        <w:t>4</w:t>
+      </w:r>
+      <w:r>
+        <w:rPr>
+          <w:noProof/>
+        </w:rPr>
+        <w:fldChar w:fldCharType="end"/>
+      </w:r>
+      <w:bookmarkEnd w:id="5"/>
+      <w:r>
+        <w:t xml:space="preserve">: Source current magnitudes during </w:t>
+      </w:r>
+      <w:r>
+        <w:t>TD21</w:t>
+      </w:r>
+      <w:r>
+        <w:t xml:space="preserve"> relay test sequence, step size=0.0</w:t>
+      </w:r>
+      <w:r>
+        <w:t>0</w:t>
+      </w:r>
+      <w:r>
+        <w:t>1 seconds</w:t>
       </w:r>
     </w:p>
     <w:p>
@@ -1449,15 +1971,7 @@
         <w:t>Schweitzer</w:t>
       </w:r>
       <w:r>
-        <w:t xml:space="preserve"> and </w:t>
-      </w:r>
-      <w:proofErr w:type="spellStart"/>
-      <w:r>
-        <w:t>Kasztenny</w:t>
-      </w:r>
-      <w:proofErr w:type="spellEnd"/>
-      <w:r>
-        <w:t>, “</w:t>
+        <w:t xml:space="preserve"> and Kasztenny, “</w:t>
       </w:r>
       <w:r>
         <w:t>Distance protection: Why have we started with a circle, does it matter, and what else is out there?</w:t>
@@ -1465,7 +1979,7 @@
       <w:r>
         <w:t xml:space="preserve">”, 2018. </w:t>
       </w:r>
-      <w:hyperlink r:id="rId17" w:history="1">
+      <w:hyperlink r:id="rId22" w:history="1">
         <w:r>
           <w:rPr>
             <w:rStyle w:val="Hyperlink"/>
@@ -1489,11 +2003,9 @@
       <w:r>
         <w:t xml:space="preserve">W. H. </w:t>
       </w:r>
-      <w:proofErr w:type="spellStart"/>
       <w:r>
         <w:t>Kersting</w:t>
       </w:r>
-      <w:proofErr w:type="spellEnd"/>
       <w:r>
         <w:t xml:space="preserve">, </w:t>
       </w:r>
@@ -1535,7 +2047,7 @@
       <w:r>
         <w:t xml:space="preserve"> </w:t>
       </w:r>
-      <w:hyperlink r:id="rId18" w:history="1">
+      <w:hyperlink r:id="rId23" w:history="1">
         <w:r>
           <w:rPr>
             <w:rStyle w:val="Hyperlink"/>
@@ -1563,7 +2075,7 @@
       <w:r>
         <w:t xml:space="preserve">2015. </w:t>
       </w:r>
-      <w:hyperlink r:id="rId19" w:history="1">
+      <w:hyperlink r:id="rId24" w:history="1">
         <w:r>
           <w:rPr>
             <w:rStyle w:val="Hyperlink"/>
@@ -1598,7 +2110,7 @@
       <w:r>
         <w:t xml:space="preserve"> </w:t>
       </w:r>
-      <w:hyperlink r:id="rId20" w:history="1">
+      <w:hyperlink r:id="rId25" w:history="1">
         <w:r>
           <w:rPr>
             <w:rStyle w:val="Hyperlink"/>
@@ -1621,23 +2133,21 @@
           <w:u w:val="none"/>
         </w:rPr>
       </w:pPr>
-      <w:proofErr w:type="spellStart"/>
       <w:r>
         <w:rPr>
           <w:rStyle w:val="Hyperlink"/>
           <w:color w:val="000000" w:themeColor="text1"/>
           <w:u w:val="none"/>
         </w:rPr>
-        <w:t>Dzienis</w:t>
-      </w:r>
-      <w:proofErr w:type="spellEnd"/>
+        <w:t>Dzienis et. al. “</w:t>
+      </w:r>
       <w:r>
         <w:rPr>
           <w:rStyle w:val="Hyperlink"/>
           <w:color w:val="000000" w:themeColor="text1"/>
           <w:u w:val="none"/>
         </w:rPr>
-        <w:t xml:space="preserve"> et. al. “</w:t>
+        <w:t>Analysis of High-Speed-Distance</w:t>
       </w:r>
       <w:r>
         <w:rPr>
@@ -1645,7 +2155,7 @@
           <w:color w:val="000000" w:themeColor="text1"/>
           <w:u w:val="none"/>
         </w:rPr>
-        <w:t>Analysis of High-Speed-Distance</w:t>
+        <w:t xml:space="preserve"> </w:t>
       </w:r>
       <w:r>
         <w:rPr>
@@ -1653,7 +2163,7 @@
           <w:color w:val="000000" w:themeColor="text1"/>
           <w:u w:val="none"/>
         </w:rPr>
-        <w:t xml:space="preserve"> </w:t>
+        <w:t>Protection”</w:t>
       </w:r>
       <w:r>
         <w:rPr>
@@ -1661,7 +2171,7 @@
           <w:color w:val="000000" w:themeColor="text1"/>
           <w:u w:val="none"/>
         </w:rPr>
-        <w:t>Protection”</w:t>
+        <w:t>, 201</w:t>
       </w:r>
       <w:r>
         <w:rPr>
@@ -1669,7 +2179,7 @@
           <w:color w:val="000000" w:themeColor="text1"/>
           <w:u w:val="none"/>
         </w:rPr>
-        <w:t>, 201</w:t>
+        <w:t>1</w:t>
       </w:r>
       <w:r>
         <w:rPr>
@@ -1677,17 +2187,9 @@
           <w:color w:val="000000" w:themeColor="text1"/>
           <w:u w:val="none"/>
         </w:rPr>
-        <w:t>1</w:t>
-      </w:r>
-      <w:r>
-        <w:rPr>
-          <w:rStyle w:val="Hyperlink"/>
-          <w:color w:val="000000" w:themeColor="text1"/>
-          <w:u w:val="none"/>
-        </w:rPr>
         <w:t xml:space="preserve">. </w:t>
       </w:r>
-      <w:hyperlink r:id="rId21" w:history="1">
+      <w:hyperlink r:id="rId26" w:history="1">
         <w:r>
           <w:rPr>
             <w:rStyle w:val="Hyperlink"/>
@@ -1713,8 +2215,8 @@
         </w:numPr>
         <w:ind w:left="360"/>
         <w:sectPr>
-          <w:headerReference w:type="default" r:id="rId22"/>
-          <w:footerReference w:type="default" r:id="rId23"/>
+          <w:headerReference w:type="default" r:id="rId27"/>
+          <w:footerReference w:type="default" r:id="rId28"/>
           <w:pgSz w:w="12240" w:h="15840"/>
           <w:pgMar w:top="1440" w:right="1440" w:bottom="1440" w:left="1440" w:header="720" w:footer="720" w:gutter="0"/>
           <w:cols w:space="720"/>
@@ -1727,7 +2229,7 @@
       <w:r>
         <w:t xml:space="preserve"> </w:t>
       </w:r>
-      <w:hyperlink r:id="rId24" w:history="1">
+      <w:hyperlink r:id="rId29" w:history="1">
         <w:r>
           <w:rPr>
             <w:rStyle w:val="Hyperlink"/>
@@ -1749,7 +2251,7 @@
       <w:pPr>
         <w:pStyle w:val="Caption"/>
       </w:pPr>
-      <w:bookmarkStart w:id="3" w:name="_Ref63956469"/>
+      <w:bookmarkStart w:id="6" w:name="_Ref63956469"/>
       <w:r>
         <w:lastRenderedPageBreak/>
         <w:t xml:space="preserve">Table </w:t>
@@ -1762,7 +2264,7 @@
           <w:t>1</w:t>
         </w:r>
       </w:fldSimple>
-      <w:bookmarkEnd w:id="3"/>
+      <w:bookmarkEnd w:id="6"/>
       <w:r>
         <w:t xml:space="preserve">: </w:t>
       </w:r>
@@ -1785,997 +2287,493 @@
           <w:sz w:val="16"/>
           <w:szCs w:val="16"/>
         </w:rPr>
-        <w:t xml:space="preserve">Hour=0, Sec=0.03, </w:t>
-      </w:r>
-      <w:proofErr w:type="spellStart"/>
-      <w:r>
-        <w:rPr>
-          <w:rFonts w:ascii="Courier New" w:hAnsi="Courier New" w:cs="Courier New"/>
-          <w:sz w:val="16"/>
-          <w:szCs w:val="16"/>
-        </w:rPr>
-        <w:t>ControlIter</w:t>
-      </w:r>
-      <w:proofErr w:type="spellEnd"/>
-      <w:r>
-        <w:rPr>
-          <w:rFonts w:ascii="Courier New" w:hAnsi="Courier New" w:cs="Courier New"/>
-          <w:sz w:val="16"/>
-          <w:szCs w:val="16"/>
-        </w:rPr>
-        <w:t>=1, Element=Fault.slgf_z1, Action=**APPLIED**</w:t>
-      </w:r>
-    </w:p>
-    <w:p>
-      <w:pPr>
-        <w:spacing w:after="0"/>
-        <w:rPr>
-          <w:rFonts w:ascii="Courier New" w:hAnsi="Courier New" w:cs="Courier New"/>
-          <w:sz w:val="16"/>
-          <w:szCs w:val="16"/>
-        </w:rPr>
-      </w:pPr>
-      <w:r>
-        <w:rPr>
-          <w:rFonts w:ascii="Courier New" w:hAnsi="Courier New" w:cs="Courier New"/>
-          <w:sz w:val="16"/>
-          <w:szCs w:val="16"/>
-        </w:rPr>
-        <w:t xml:space="preserve">Hour=0, Sec=0.04, </w:t>
-      </w:r>
-      <w:proofErr w:type="spellStart"/>
-      <w:r>
-        <w:rPr>
-          <w:rFonts w:ascii="Courier New" w:hAnsi="Courier New" w:cs="Courier New"/>
-          <w:sz w:val="16"/>
-          <w:szCs w:val="16"/>
-        </w:rPr>
-        <w:t>ControlIter</w:t>
-      </w:r>
-      <w:proofErr w:type="spellEnd"/>
-      <w:r>
-        <w:rPr>
-          <w:rFonts w:ascii="Courier New" w:hAnsi="Courier New" w:cs="Courier New"/>
-          <w:sz w:val="16"/>
-          <w:szCs w:val="16"/>
-        </w:rPr>
-        <w:t>=1, Element=Relay.slgf_z1, Action=OPENED ON 21 0.781 PU DIST G1</w:t>
-      </w:r>
-    </w:p>
-    <w:p>
-      <w:pPr>
-        <w:spacing w:after="0"/>
-        <w:rPr>
-          <w:rFonts w:ascii="Courier New" w:hAnsi="Courier New" w:cs="Courier New"/>
-          <w:sz w:val="16"/>
-          <w:szCs w:val="16"/>
-        </w:rPr>
-      </w:pPr>
-      <w:r>
-        <w:rPr>
-          <w:rFonts w:ascii="Courier New" w:hAnsi="Courier New" w:cs="Courier New"/>
-          <w:sz w:val="16"/>
-          <w:szCs w:val="16"/>
-        </w:rPr>
-        <w:t xml:space="preserve">Hour=0, Sec=0.04, </w:t>
-      </w:r>
-      <w:proofErr w:type="spellStart"/>
-      <w:r>
-        <w:rPr>
-          <w:rFonts w:ascii="Courier New" w:hAnsi="Courier New" w:cs="Courier New"/>
-          <w:sz w:val="16"/>
-          <w:szCs w:val="16"/>
-        </w:rPr>
-        <w:t>ControlIter</w:t>
-      </w:r>
-      <w:proofErr w:type="spellEnd"/>
-      <w:r>
-        <w:rPr>
-          <w:rFonts w:ascii="Courier New" w:hAnsi="Courier New" w:cs="Courier New"/>
-          <w:sz w:val="16"/>
-          <w:szCs w:val="16"/>
-        </w:rPr>
-        <w:t>=2, Element=Fault.slgf_z1, Action=**CLEARED**</w:t>
-      </w:r>
-    </w:p>
-    <w:p>
-      <w:pPr>
-        <w:spacing w:after="0"/>
-        <w:rPr>
-          <w:rFonts w:ascii="Courier New" w:hAnsi="Courier New" w:cs="Courier New"/>
-          <w:sz w:val="16"/>
-          <w:szCs w:val="16"/>
-        </w:rPr>
-      </w:pPr>
-      <w:r>
-        <w:rPr>
-          <w:rFonts w:ascii="Courier New" w:hAnsi="Courier New" w:cs="Courier New"/>
-          <w:sz w:val="16"/>
-          <w:szCs w:val="16"/>
-        </w:rPr>
-        <w:t xml:space="preserve">Hour=0, Sec=0.06, </w:t>
-      </w:r>
-      <w:proofErr w:type="spellStart"/>
-      <w:r>
-        <w:rPr>
-          <w:rFonts w:ascii="Courier New" w:hAnsi="Courier New" w:cs="Courier New"/>
-          <w:sz w:val="16"/>
-          <w:szCs w:val="16"/>
-        </w:rPr>
-        <w:t>ControlIter</w:t>
-      </w:r>
-      <w:proofErr w:type="spellEnd"/>
-      <w:r>
-        <w:rPr>
-          <w:rFonts w:ascii="Courier New" w:hAnsi="Courier New" w:cs="Courier New"/>
-          <w:sz w:val="16"/>
-          <w:szCs w:val="16"/>
-        </w:rPr>
-        <w:t>=1, Element=Relay.slgf_z1, Action=CLOSED</w:t>
-      </w:r>
-    </w:p>
-    <w:p>
-      <w:pPr>
-        <w:spacing w:after="0"/>
-        <w:rPr>
-          <w:rFonts w:ascii="Courier New" w:hAnsi="Courier New" w:cs="Courier New"/>
-          <w:sz w:val="16"/>
-          <w:szCs w:val="16"/>
-        </w:rPr>
-      </w:pPr>
-      <w:r>
-        <w:rPr>
-          <w:rFonts w:ascii="Courier New" w:hAnsi="Courier New" w:cs="Courier New"/>
-          <w:sz w:val="16"/>
-          <w:szCs w:val="16"/>
-        </w:rPr>
-        <w:t xml:space="preserve">Hour=0, Sec=0.13, </w:t>
-      </w:r>
-      <w:proofErr w:type="spellStart"/>
-      <w:r>
-        <w:rPr>
-          <w:rFonts w:ascii="Courier New" w:hAnsi="Courier New" w:cs="Courier New"/>
-          <w:sz w:val="16"/>
-          <w:szCs w:val="16"/>
-        </w:rPr>
-        <w:t>ControlIter</w:t>
-      </w:r>
-      <w:proofErr w:type="spellEnd"/>
-      <w:r>
-        <w:rPr>
-          <w:rFonts w:ascii="Courier New" w:hAnsi="Courier New" w:cs="Courier New"/>
-          <w:sz w:val="16"/>
-          <w:szCs w:val="16"/>
-        </w:rPr>
-        <w:t>=1, Element=Fault.llf_z1, Action=**APPLIED**</w:t>
-      </w:r>
-    </w:p>
-    <w:p>
-      <w:pPr>
-        <w:spacing w:after="0"/>
-        <w:rPr>
-          <w:rFonts w:ascii="Courier New" w:hAnsi="Courier New" w:cs="Courier New"/>
-          <w:sz w:val="16"/>
-          <w:szCs w:val="16"/>
-        </w:rPr>
-      </w:pPr>
-      <w:r>
-        <w:rPr>
-          <w:rFonts w:ascii="Courier New" w:hAnsi="Courier New" w:cs="Courier New"/>
-          <w:sz w:val="16"/>
-          <w:szCs w:val="16"/>
-        </w:rPr>
-        <w:t xml:space="preserve">Hour=0, Sec=0.14, </w:t>
-      </w:r>
-      <w:proofErr w:type="spellStart"/>
-      <w:r>
-        <w:rPr>
-          <w:rFonts w:ascii="Courier New" w:hAnsi="Courier New" w:cs="Courier New"/>
-          <w:sz w:val="16"/>
-          <w:szCs w:val="16"/>
-        </w:rPr>
-        <w:t>ControlIter</w:t>
-      </w:r>
-      <w:proofErr w:type="spellEnd"/>
-      <w:r>
-        <w:rPr>
-          <w:rFonts w:ascii="Courier New" w:hAnsi="Courier New" w:cs="Courier New"/>
-          <w:sz w:val="16"/>
-          <w:szCs w:val="16"/>
-        </w:rPr>
-        <w:t>=1, Element=Relay.llf_z1, Action=OPENED ON 21 0.735 PU DIST G2 G3 P23</w:t>
-      </w:r>
-    </w:p>
-    <w:p>
-      <w:pPr>
-        <w:spacing w:after="0"/>
-        <w:rPr>
-          <w:rFonts w:ascii="Courier New" w:hAnsi="Courier New" w:cs="Courier New"/>
-          <w:sz w:val="16"/>
-          <w:szCs w:val="16"/>
-        </w:rPr>
-      </w:pPr>
-      <w:r>
-        <w:rPr>
-          <w:rFonts w:ascii="Courier New" w:hAnsi="Courier New" w:cs="Courier New"/>
-          <w:sz w:val="16"/>
-          <w:szCs w:val="16"/>
-        </w:rPr>
-        <w:t xml:space="preserve">Hour=0, Sec=0.14, </w:t>
-      </w:r>
-      <w:proofErr w:type="spellStart"/>
-      <w:r>
-        <w:rPr>
-          <w:rFonts w:ascii="Courier New" w:hAnsi="Courier New" w:cs="Courier New"/>
-          <w:sz w:val="16"/>
-          <w:szCs w:val="16"/>
-        </w:rPr>
-        <w:t>ControlIter</w:t>
-      </w:r>
-      <w:proofErr w:type="spellEnd"/>
-      <w:r>
-        <w:rPr>
-          <w:rFonts w:ascii="Courier New" w:hAnsi="Courier New" w:cs="Courier New"/>
-          <w:sz w:val="16"/>
-          <w:szCs w:val="16"/>
-        </w:rPr>
-        <w:t>=2, Element=Fault.llf_z1, Action=**CLEARED**</w:t>
-      </w:r>
-    </w:p>
-    <w:p>
-      <w:pPr>
-        <w:spacing w:after="0"/>
-        <w:rPr>
-          <w:rFonts w:ascii="Courier New" w:hAnsi="Courier New" w:cs="Courier New"/>
-          <w:sz w:val="16"/>
-          <w:szCs w:val="16"/>
-        </w:rPr>
-      </w:pPr>
-      <w:r>
-        <w:rPr>
-          <w:rFonts w:ascii="Courier New" w:hAnsi="Courier New" w:cs="Courier New"/>
-          <w:sz w:val="16"/>
-          <w:szCs w:val="16"/>
-        </w:rPr>
-        <w:t xml:space="preserve">Hour=0, Sec=0.16, </w:t>
-      </w:r>
-      <w:proofErr w:type="spellStart"/>
-      <w:r>
-        <w:rPr>
-          <w:rFonts w:ascii="Courier New" w:hAnsi="Courier New" w:cs="Courier New"/>
-          <w:sz w:val="16"/>
-          <w:szCs w:val="16"/>
-        </w:rPr>
-        <w:t>ControlIter</w:t>
-      </w:r>
-      <w:proofErr w:type="spellEnd"/>
-      <w:r>
-        <w:rPr>
-          <w:rFonts w:ascii="Courier New" w:hAnsi="Courier New" w:cs="Courier New"/>
-          <w:sz w:val="16"/>
-          <w:szCs w:val="16"/>
-        </w:rPr>
-        <w:t>=1, Element=Relay.llf_z1, Action=CLOSED</w:t>
-      </w:r>
-    </w:p>
-    <w:p>
-      <w:pPr>
-        <w:spacing w:after="0"/>
-        <w:rPr>
-          <w:rFonts w:ascii="Courier New" w:hAnsi="Courier New" w:cs="Courier New"/>
-          <w:sz w:val="16"/>
-          <w:szCs w:val="16"/>
-        </w:rPr>
-      </w:pPr>
-      <w:r>
-        <w:rPr>
-          <w:rFonts w:ascii="Courier New" w:hAnsi="Courier New" w:cs="Courier New"/>
-          <w:sz w:val="16"/>
-          <w:szCs w:val="16"/>
-        </w:rPr>
-        <w:t xml:space="preserve">Hour=0, Sec=0.22, </w:t>
-      </w:r>
-      <w:proofErr w:type="spellStart"/>
-      <w:r>
-        <w:rPr>
-          <w:rFonts w:ascii="Courier New" w:hAnsi="Courier New" w:cs="Courier New"/>
-          <w:sz w:val="16"/>
-          <w:szCs w:val="16"/>
-        </w:rPr>
-        <w:t>ControlIter</w:t>
-      </w:r>
-      <w:proofErr w:type="spellEnd"/>
-      <w:r>
-        <w:rPr>
-          <w:rFonts w:ascii="Courier New" w:hAnsi="Courier New" w:cs="Courier New"/>
-          <w:sz w:val="16"/>
-          <w:szCs w:val="16"/>
-        </w:rPr>
-        <w:t>=1, Element=Fault.3pf_z1, Action=**APPLIED**</w:t>
-      </w:r>
-    </w:p>
-    <w:p>
-      <w:pPr>
-        <w:spacing w:after="0"/>
-        <w:rPr>
-          <w:rFonts w:ascii="Courier New" w:hAnsi="Courier New" w:cs="Courier New"/>
-          <w:sz w:val="16"/>
-          <w:szCs w:val="16"/>
-        </w:rPr>
-      </w:pPr>
-      <w:r>
-        <w:rPr>
-          <w:rFonts w:ascii="Courier New" w:hAnsi="Courier New" w:cs="Courier New"/>
-          <w:sz w:val="16"/>
-          <w:szCs w:val="16"/>
-        </w:rPr>
-        <w:t xml:space="preserve">Hour=0, Sec=0.23, </w:t>
-      </w:r>
-      <w:proofErr w:type="spellStart"/>
-      <w:r>
-        <w:rPr>
-          <w:rFonts w:ascii="Courier New" w:hAnsi="Courier New" w:cs="Courier New"/>
-          <w:sz w:val="16"/>
-          <w:szCs w:val="16"/>
-        </w:rPr>
-        <w:t>ControlIter</w:t>
-      </w:r>
-      <w:proofErr w:type="spellEnd"/>
-      <w:r>
-        <w:rPr>
-          <w:rFonts w:ascii="Courier New" w:hAnsi="Courier New" w:cs="Courier New"/>
-          <w:sz w:val="16"/>
-          <w:szCs w:val="16"/>
-        </w:rPr>
-        <w:t>=1, Element=Relay.3pf_z1, Action=OPENED ON 21 0.736 PU DIST G1 G2 G3 P12 P13 P23</w:t>
-      </w:r>
-    </w:p>
-    <w:p>
-      <w:pPr>
-        <w:spacing w:after="0"/>
-        <w:rPr>
-          <w:rFonts w:ascii="Courier New" w:hAnsi="Courier New" w:cs="Courier New"/>
-          <w:sz w:val="16"/>
-          <w:szCs w:val="16"/>
-        </w:rPr>
-      </w:pPr>
-      <w:r>
-        <w:rPr>
-          <w:rFonts w:ascii="Courier New" w:hAnsi="Courier New" w:cs="Courier New"/>
-          <w:sz w:val="16"/>
-          <w:szCs w:val="16"/>
-        </w:rPr>
-        <w:t xml:space="preserve">Hour=0, Sec=0.23, </w:t>
-      </w:r>
-      <w:proofErr w:type="spellStart"/>
-      <w:r>
-        <w:rPr>
-          <w:rFonts w:ascii="Courier New" w:hAnsi="Courier New" w:cs="Courier New"/>
-          <w:sz w:val="16"/>
-          <w:szCs w:val="16"/>
-        </w:rPr>
-        <w:t>ControlIter</w:t>
-      </w:r>
-      <w:proofErr w:type="spellEnd"/>
-      <w:r>
-        <w:rPr>
-          <w:rFonts w:ascii="Courier New" w:hAnsi="Courier New" w:cs="Courier New"/>
-          <w:sz w:val="16"/>
-          <w:szCs w:val="16"/>
-        </w:rPr>
-        <w:t>=2, Element=Fault.3pf_z1, Action=**CLEARED**</w:t>
-      </w:r>
-    </w:p>
-    <w:p>
-      <w:pPr>
-        <w:spacing w:after="0"/>
-        <w:rPr>
-          <w:rFonts w:ascii="Courier New" w:hAnsi="Courier New" w:cs="Courier New"/>
-          <w:sz w:val="16"/>
-          <w:szCs w:val="16"/>
-        </w:rPr>
-      </w:pPr>
-      <w:r>
-        <w:rPr>
-          <w:rFonts w:ascii="Courier New" w:hAnsi="Courier New" w:cs="Courier New"/>
-          <w:sz w:val="16"/>
-          <w:szCs w:val="16"/>
-        </w:rPr>
-        <w:t xml:space="preserve">Hour=0, Sec=0.25, </w:t>
-      </w:r>
-      <w:proofErr w:type="spellStart"/>
-      <w:r>
-        <w:rPr>
-          <w:rFonts w:ascii="Courier New" w:hAnsi="Courier New" w:cs="Courier New"/>
-          <w:sz w:val="16"/>
-          <w:szCs w:val="16"/>
-        </w:rPr>
-        <w:t>ControlIter</w:t>
-      </w:r>
-      <w:proofErr w:type="spellEnd"/>
-      <w:r>
-        <w:rPr>
-          <w:rFonts w:ascii="Courier New" w:hAnsi="Courier New" w:cs="Courier New"/>
-          <w:sz w:val="16"/>
-          <w:szCs w:val="16"/>
-        </w:rPr>
-        <w:t>=1, Element=Relay.3pf_z1, Action=CLOSED</w:t>
-      </w:r>
-    </w:p>
-    <w:p>
-      <w:pPr>
-        <w:spacing w:after="0"/>
-        <w:rPr>
-          <w:rFonts w:ascii="Courier New" w:hAnsi="Courier New" w:cs="Courier New"/>
-          <w:sz w:val="16"/>
-          <w:szCs w:val="16"/>
-        </w:rPr>
-      </w:pPr>
-      <w:r>
-        <w:rPr>
-          <w:rFonts w:ascii="Courier New" w:hAnsi="Courier New" w:cs="Courier New"/>
-          <w:sz w:val="16"/>
-          <w:szCs w:val="16"/>
-        </w:rPr>
-        <w:t xml:space="preserve">Hour=0, Sec=0.26, </w:t>
-      </w:r>
-      <w:proofErr w:type="spellStart"/>
-      <w:r>
-        <w:rPr>
-          <w:rFonts w:ascii="Courier New" w:hAnsi="Courier New" w:cs="Courier New"/>
-          <w:sz w:val="16"/>
-          <w:szCs w:val="16"/>
-        </w:rPr>
-        <w:t>ControlIter</w:t>
-      </w:r>
-      <w:proofErr w:type="spellEnd"/>
-      <w:r>
-        <w:rPr>
-          <w:rFonts w:ascii="Courier New" w:hAnsi="Courier New" w:cs="Courier New"/>
-          <w:sz w:val="16"/>
-          <w:szCs w:val="16"/>
-        </w:rPr>
-        <w:t>=1, Element=Relay.slgf_z1, Action=RESET</w:t>
-      </w:r>
-    </w:p>
-    <w:p>
-      <w:pPr>
-        <w:spacing w:after="0"/>
-        <w:rPr>
-          <w:rFonts w:ascii="Courier New" w:hAnsi="Courier New" w:cs="Courier New"/>
-          <w:sz w:val="16"/>
-          <w:szCs w:val="16"/>
-        </w:rPr>
-      </w:pPr>
-      <w:r>
-        <w:rPr>
-          <w:rFonts w:ascii="Courier New" w:hAnsi="Courier New" w:cs="Courier New"/>
-          <w:sz w:val="16"/>
-          <w:szCs w:val="16"/>
-        </w:rPr>
-        <w:t xml:space="preserve">Hour=0, Sec=0.36, </w:t>
-      </w:r>
-      <w:proofErr w:type="spellStart"/>
-      <w:r>
-        <w:rPr>
-          <w:rFonts w:ascii="Courier New" w:hAnsi="Courier New" w:cs="Courier New"/>
-          <w:sz w:val="16"/>
-          <w:szCs w:val="16"/>
-        </w:rPr>
-        <w:t>ControlIter</w:t>
-      </w:r>
-      <w:proofErr w:type="spellEnd"/>
-      <w:r>
-        <w:rPr>
-          <w:rFonts w:ascii="Courier New" w:hAnsi="Courier New" w:cs="Courier New"/>
-          <w:sz w:val="16"/>
-          <w:szCs w:val="16"/>
-        </w:rPr>
-        <w:t>=1, Element=Relay.llf_z1, Action=RESET</w:t>
-      </w:r>
-    </w:p>
-    <w:p>
-      <w:pPr>
-        <w:spacing w:after="0"/>
-        <w:rPr>
-          <w:rFonts w:ascii="Courier New" w:hAnsi="Courier New" w:cs="Courier New"/>
-          <w:sz w:val="16"/>
-          <w:szCs w:val="16"/>
-        </w:rPr>
-      </w:pPr>
-      <w:r>
-        <w:rPr>
-          <w:rFonts w:ascii="Courier New" w:hAnsi="Courier New" w:cs="Courier New"/>
-          <w:sz w:val="16"/>
-          <w:szCs w:val="16"/>
-        </w:rPr>
-        <w:t xml:space="preserve">Hour=0, Sec=0.45, </w:t>
-      </w:r>
-      <w:proofErr w:type="spellStart"/>
-      <w:r>
-        <w:rPr>
-          <w:rFonts w:ascii="Courier New" w:hAnsi="Courier New" w:cs="Courier New"/>
-          <w:sz w:val="16"/>
-          <w:szCs w:val="16"/>
-        </w:rPr>
-        <w:t>ControlIter</w:t>
-      </w:r>
-      <w:proofErr w:type="spellEnd"/>
-      <w:r>
-        <w:rPr>
-          <w:rFonts w:ascii="Courier New" w:hAnsi="Courier New" w:cs="Courier New"/>
-          <w:sz w:val="16"/>
-          <w:szCs w:val="16"/>
-        </w:rPr>
-        <w:t>=1, Element=Relay.3pf_z1, Action=RESET</w:t>
-      </w:r>
-    </w:p>
-    <w:p>
-      <w:pPr>
-        <w:spacing w:after="0"/>
-        <w:rPr>
-          <w:rFonts w:ascii="Courier New" w:hAnsi="Courier New" w:cs="Courier New"/>
-          <w:sz w:val="16"/>
-          <w:szCs w:val="16"/>
-        </w:rPr>
-      </w:pPr>
-      <w:r>
-        <w:rPr>
-          <w:rFonts w:ascii="Courier New" w:hAnsi="Courier New" w:cs="Courier New"/>
-          <w:sz w:val="16"/>
-          <w:szCs w:val="16"/>
-        </w:rPr>
-        <w:t xml:space="preserve">Hour=0, Sec=0.52, </w:t>
-      </w:r>
-      <w:proofErr w:type="spellStart"/>
-      <w:r>
-        <w:rPr>
-          <w:rFonts w:ascii="Courier New" w:hAnsi="Courier New" w:cs="Courier New"/>
-          <w:sz w:val="16"/>
-          <w:szCs w:val="16"/>
-        </w:rPr>
-        <w:t>ControlIter</w:t>
-      </w:r>
-      <w:proofErr w:type="spellEnd"/>
-      <w:r>
-        <w:rPr>
-          <w:rFonts w:ascii="Courier New" w:hAnsi="Courier New" w:cs="Courier New"/>
-          <w:sz w:val="16"/>
-          <w:szCs w:val="16"/>
-        </w:rPr>
-        <w:t>=1, Element=Fault.slgf_z2, Action=**APPLIED**</w:t>
-      </w:r>
-    </w:p>
-    <w:p>
-      <w:pPr>
-        <w:spacing w:after="0"/>
-        <w:rPr>
-          <w:rFonts w:ascii="Courier New" w:hAnsi="Courier New" w:cs="Courier New"/>
-          <w:sz w:val="16"/>
-          <w:szCs w:val="16"/>
-        </w:rPr>
-      </w:pPr>
-      <w:r>
-        <w:rPr>
-          <w:rFonts w:ascii="Courier New" w:hAnsi="Courier New" w:cs="Courier New"/>
-          <w:sz w:val="16"/>
-          <w:szCs w:val="16"/>
-        </w:rPr>
-        <w:t xml:space="preserve">Hour=0, Sec=0.55, </w:t>
-      </w:r>
-      <w:proofErr w:type="spellStart"/>
-      <w:r>
-        <w:rPr>
-          <w:rFonts w:ascii="Courier New" w:hAnsi="Courier New" w:cs="Courier New"/>
-          <w:sz w:val="16"/>
-          <w:szCs w:val="16"/>
-        </w:rPr>
-        <w:t>ControlIter</w:t>
-      </w:r>
-      <w:proofErr w:type="spellEnd"/>
-      <w:r>
-        <w:rPr>
-          <w:rFonts w:ascii="Courier New" w:hAnsi="Courier New" w:cs="Courier New"/>
-          <w:sz w:val="16"/>
-          <w:szCs w:val="16"/>
-        </w:rPr>
-        <w:t>=1, Element=Relay.21src, Action=OPENED ON 21 0.507 PU DIST G1</w:t>
-      </w:r>
-    </w:p>
-    <w:p>
-      <w:pPr>
-        <w:spacing w:after="0"/>
-        <w:rPr>
-          <w:rFonts w:ascii="Courier New" w:hAnsi="Courier New" w:cs="Courier New"/>
-          <w:sz w:val="16"/>
-          <w:szCs w:val="16"/>
-        </w:rPr>
-      </w:pPr>
-      <w:r>
-        <w:rPr>
-          <w:rFonts w:ascii="Courier New" w:hAnsi="Courier New" w:cs="Courier New"/>
-          <w:sz w:val="16"/>
-          <w:szCs w:val="16"/>
-        </w:rPr>
-        <w:t xml:space="preserve">Hour=0, Sec=0.55, </w:t>
-      </w:r>
-      <w:proofErr w:type="spellStart"/>
-      <w:r>
-        <w:rPr>
-          <w:rFonts w:ascii="Courier New" w:hAnsi="Courier New" w:cs="Courier New"/>
-          <w:sz w:val="16"/>
-          <w:szCs w:val="16"/>
-        </w:rPr>
-        <w:t>ControlIter</w:t>
-      </w:r>
-      <w:proofErr w:type="spellEnd"/>
-      <w:r>
-        <w:rPr>
-          <w:rFonts w:ascii="Courier New" w:hAnsi="Courier New" w:cs="Courier New"/>
-          <w:sz w:val="16"/>
-          <w:szCs w:val="16"/>
-        </w:rPr>
-        <w:t>=2, Element=Fault.slgf_z2, Action=**CLEARED**</w:t>
-      </w:r>
-    </w:p>
-    <w:p>
-      <w:pPr>
-        <w:spacing w:after="0"/>
-        <w:rPr>
-          <w:rFonts w:ascii="Courier New" w:hAnsi="Courier New" w:cs="Courier New"/>
-          <w:sz w:val="16"/>
-          <w:szCs w:val="16"/>
-        </w:rPr>
-      </w:pPr>
-      <w:r>
-        <w:rPr>
-          <w:rFonts w:ascii="Courier New" w:hAnsi="Courier New" w:cs="Courier New"/>
-          <w:sz w:val="16"/>
-          <w:szCs w:val="16"/>
-        </w:rPr>
-        <w:t xml:space="preserve">Hour=0, Sec=0.57, </w:t>
-      </w:r>
-      <w:proofErr w:type="spellStart"/>
-      <w:r>
-        <w:rPr>
-          <w:rFonts w:ascii="Courier New" w:hAnsi="Courier New" w:cs="Courier New"/>
-          <w:sz w:val="16"/>
-          <w:szCs w:val="16"/>
-        </w:rPr>
-        <w:t>ControlIter</w:t>
-      </w:r>
-      <w:proofErr w:type="spellEnd"/>
-      <w:r>
-        <w:rPr>
-          <w:rFonts w:ascii="Courier New" w:hAnsi="Courier New" w:cs="Courier New"/>
-          <w:sz w:val="16"/>
-          <w:szCs w:val="16"/>
-        </w:rPr>
-        <w:t>=1, Element=Relay.21src, Action=CLOSED</w:t>
-      </w:r>
-    </w:p>
-    <w:p>
-      <w:pPr>
-        <w:spacing w:after="0"/>
-        <w:rPr>
-          <w:rFonts w:ascii="Courier New" w:hAnsi="Courier New" w:cs="Courier New"/>
-          <w:sz w:val="16"/>
-          <w:szCs w:val="16"/>
-        </w:rPr>
-      </w:pPr>
-      <w:r>
-        <w:rPr>
-          <w:rFonts w:ascii="Courier New" w:hAnsi="Courier New" w:cs="Courier New"/>
-          <w:sz w:val="16"/>
-          <w:szCs w:val="16"/>
-        </w:rPr>
-        <w:t xml:space="preserve">Hour=0, Sec=0.62, </w:t>
-      </w:r>
-      <w:proofErr w:type="spellStart"/>
-      <w:r>
-        <w:rPr>
-          <w:rFonts w:ascii="Courier New" w:hAnsi="Courier New" w:cs="Courier New"/>
-          <w:sz w:val="16"/>
-          <w:szCs w:val="16"/>
-        </w:rPr>
-        <w:t>ControlIter</w:t>
-      </w:r>
-      <w:proofErr w:type="spellEnd"/>
-      <w:r>
-        <w:rPr>
-          <w:rFonts w:ascii="Courier New" w:hAnsi="Courier New" w:cs="Courier New"/>
-          <w:sz w:val="16"/>
-          <w:szCs w:val="16"/>
-        </w:rPr>
-        <w:t>=1, Element=Fault.llf_z2, Action=**APPLIED**</w:t>
-      </w:r>
-    </w:p>
-    <w:p>
-      <w:pPr>
-        <w:spacing w:after="0"/>
-        <w:rPr>
-          <w:rFonts w:ascii="Courier New" w:hAnsi="Courier New" w:cs="Courier New"/>
-          <w:sz w:val="16"/>
-          <w:szCs w:val="16"/>
-        </w:rPr>
-      </w:pPr>
-      <w:r>
-        <w:rPr>
-          <w:rFonts w:ascii="Courier New" w:hAnsi="Courier New" w:cs="Courier New"/>
-          <w:sz w:val="16"/>
-          <w:szCs w:val="16"/>
-        </w:rPr>
-        <w:t xml:space="preserve">Hour=0, Sec=0.65, </w:t>
-      </w:r>
-      <w:proofErr w:type="spellStart"/>
-      <w:r>
-        <w:rPr>
-          <w:rFonts w:ascii="Courier New" w:hAnsi="Courier New" w:cs="Courier New"/>
-          <w:sz w:val="16"/>
-          <w:szCs w:val="16"/>
-        </w:rPr>
-        <w:t>ControlIter</w:t>
-      </w:r>
-      <w:proofErr w:type="spellEnd"/>
-      <w:r>
-        <w:rPr>
-          <w:rFonts w:ascii="Courier New" w:hAnsi="Courier New" w:cs="Courier New"/>
-          <w:sz w:val="16"/>
-          <w:szCs w:val="16"/>
-        </w:rPr>
-        <w:t>=1, Element=Relay.21src, Action=OPENED ON 21 0.490 PU DIST G2 G3 P23</w:t>
-      </w:r>
-    </w:p>
-    <w:p>
-      <w:pPr>
-        <w:spacing w:after="0"/>
-        <w:rPr>
-          <w:rFonts w:ascii="Courier New" w:hAnsi="Courier New" w:cs="Courier New"/>
-          <w:sz w:val="16"/>
-          <w:szCs w:val="16"/>
-        </w:rPr>
-      </w:pPr>
-      <w:r>
-        <w:rPr>
-          <w:rFonts w:ascii="Courier New" w:hAnsi="Courier New" w:cs="Courier New"/>
-          <w:sz w:val="16"/>
-          <w:szCs w:val="16"/>
-        </w:rPr>
-        <w:t xml:space="preserve">Hour=0, Sec=0.65, </w:t>
-      </w:r>
-      <w:proofErr w:type="spellStart"/>
-      <w:r>
-        <w:rPr>
-          <w:rFonts w:ascii="Courier New" w:hAnsi="Courier New" w:cs="Courier New"/>
-          <w:sz w:val="16"/>
-          <w:szCs w:val="16"/>
-        </w:rPr>
-        <w:t>ControlIter</w:t>
-      </w:r>
-      <w:proofErr w:type="spellEnd"/>
-      <w:r>
-        <w:rPr>
-          <w:rFonts w:ascii="Courier New" w:hAnsi="Courier New" w:cs="Courier New"/>
-          <w:sz w:val="16"/>
-          <w:szCs w:val="16"/>
-        </w:rPr>
-        <w:t>=2, Element=Fault.llf_z2, Action=**CLEARED**</w:t>
-      </w:r>
-    </w:p>
-    <w:p>
-      <w:pPr>
-        <w:spacing w:after="0"/>
-        <w:rPr>
-          <w:rFonts w:ascii="Courier New" w:hAnsi="Courier New" w:cs="Courier New"/>
-          <w:sz w:val="16"/>
-          <w:szCs w:val="16"/>
-        </w:rPr>
-      </w:pPr>
-      <w:r>
-        <w:rPr>
-          <w:rFonts w:ascii="Courier New" w:hAnsi="Courier New" w:cs="Courier New"/>
-          <w:sz w:val="16"/>
-          <w:szCs w:val="16"/>
-        </w:rPr>
-        <w:t xml:space="preserve">Hour=0, Sec=0.67, </w:t>
-      </w:r>
-      <w:proofErr w:type="spellStart"/>
-      <w:r>
-        <w:rPr>
-          <w:rFonts w:ascii="Courier New" w:hAnsi="Courier New" w:cs="Courier New"/>
-          <w:sz w:val="16"/>
-          <w:szCs w:val="16"/>
-        </w:rPr>
-        <w:t>ControlIter</w:t>
-      </w:r>
-      <w:proofErr w:type="spellEnd"/>
-      <w:r>
-        <w:rPr>
-          <w:rFonts w:ascii="Courier New" w:hAnsi="Courier New" w:cs="Courier New"/>
-          <w:sz w:val="16"/>
-          <w:szCs w:val="16"/>
-        </w:rPr>
-        <w:t>=1, Element=Relay.21src, Action=CLOSED</w:t>
-      </w:r>
-    </w:p>
-    <w:p>
-      <w:pPr>
-        <w:spacing w:after="0"/>
-        <w:rPr>
-          <w:rFonts w:ascii="Courier New" w:hAnsi="Courier New" w:cs="Courier New"/>
-          <w:sz w:val="16"/>
-          <w:szCs w:val="16"/>
-        </w:rPr>
-      </w:pPr>
-      <w:r>
-        <w:rPr>
-          <w:rFonts w:ascii="Courier New" w:hAnsi="Courier New" w:cs="Courier New"/>
-          <w:sz w:val="16"/>
-          <w:szCs w:val="16"/>
-        </w:rPr>
-        <w:t xml:space="preserve">Hour=0, Sec=0.72, </w:t>
-      </w:r>
-      <w:proofErr w:type="spellStart"/>
-      <w:r>
-        <w:rPr>
-          <w:rFonts w:ascii="Courier New" w:hAnsi="Courier New" w:cs="Courier New"/>
-          <w:sz w:val="16"/>
-          <w:szCs w:val="16"/>
-        </w:rPr>
-        <w:t>ControlIter</w:t>
-      </w:r>
-      <w:proofErr w:type="spellEnd"/>
-      <w:r>
-        <w:rPr>
-          <w:rFonts w:ascii="Courier New" w:hAnsi="Courier New" w:cs="Courier New"/>
-          <w:sz w:val="16"/>
-          <w:szCs w:val="16"/>
-        </w:rPr>
-        <w:t>=1, Element=Fault.3pf_z2, Action=**APPLIED**</w:t>
-      </w:r>
-    </w:p>
-    <w:p>
-      <w:pPr>
-        <w:spacing w:after="0"/>
-        <w:rPr>
-          <w:rFonts w:ascii="Courier New" w:hAnsi="Courier New" w:cs="Courier New"/>
-          <w:sz w:val="16"/>
-          <w:szCs w:val="16"/>
-        </w:rPr>
-      </w:pPr>
-      <w:r>
-        <w:rPr>
-          <w:rFonts w:ascii="Courier New" w:hAnsi="Courier New" w:cs="Courier New"/>
-          <w:sz w:val="16"/>
-          <w:szCs w:val="16"/>
-        </w:rPr>
-        <w:t xml:space="preserve">Hour=0, Sec=0.75, </w:t>
-      </w:r>
-      <w:proofErr w:type="spellStart"/>
-      <w:r>
-        <w:rPr>
-          <w:rFonts w:ascii="Courier New" w:hAnsi="Courier New" w:cs="Courier New"/>
-          <w:sz w:val="16"/>
-          <w:szCs w:val="16"/>
-        </w:rPr>
-        <w:t>ControlIter</w:t>
-      </w:r>
-      <w:proofErr w:type="spellEnd"/>
-      <w:r>
-        <w:rPr>
-          <w:rFonts w:ascii="Courier New" w:hAnsi="Courier New" w:cs="Courier New"/>
-          <w:sz w:val="16"/>
-          <w:szCs w:val="16"/>
-        </w:rPr>
-        <w:t>=1, Element=Relay.21src, Action=OPENED ON 21 0.490 PU DIST G1 G2 G3 P12 P13 P23</w:t>
-      </w:r>
-    </w:p>
-    <w:p>
-      <w:pPr>
-        <w:spacing w:after="0"/>
-        <w:rPr>
-          <w:rFonts w:ascii="Courier New" w:hAnsi="Courier New" w:cs="Courier New"/>
-          <w:sz w:val="16"/>
-          <w:szCs w:val="16"/>
-        </w:rPr>
-      </w:pPr>
-      <w:r>
-        <w:rPr>
-          <w:rFonts w:ascii="Courier New" w:hAnsi="Courier New" w:cs="Courier New"/>
-          <w:sz w:val="16"/>
-          <w:szCs w:val="16"/>
-        </w:rPr>
-        <w:t xml:space="preserve">Hour=0, Sec=0.75, </w:t>
-      </w:r>
-      <w:proofErr w:type="spellStart"/>
-      <w:r>
-        <w:rPr>
-          <w:rFonts w:ascii="Courier New" w:hAnsi="Courier New" w:cs="Courier New"/>
-          <w:sz w:val="16"/>
-          <w:szCs w:val="16"/>
-        </w:rPr>
-        <w:t>ControlIter</w:t>
-      </w:r>
-      <w:proofErr w:type="spellEnd"/>
-      <w:r>
-        <w:rPr>
-          <w:rFonts w:ascii="Courier New" w:hAnsi="Courier New" w:cs="Courier New"/>
-          <w:sz w:val="16"/>
-          <w:szCs w:val="16"/>
-        </w:rPr>
-        <w:t>=2, Element=Fault.3pf_z2, Action=**CLEARED**</w:t>
-      </w:r>
-    </w:p>
-    <w:p>
-      <w:pPr>
-        <w:spacing w:after="0"/>
-        <w:rPr>
-          <w:rFonts w:ascii="Courier New" w:hAnsi="Courier New" w:cs="Courier New"/>
-          <w:sz w:val="16"/>
-          <w:szCs w:val="16"/>
-        </w:rPr>
-      </w:pPr>
-      <w:r>
-        <w:rPr>
-          <w:rFonts w:ascii="Courier New" w:hAnsi="Courier New" w:cs="Courier New"/>
-          <w:sz w:val="16"/>
-          <w:szCs w:val="16"/>
-        </w:rPr>
-        <w:t xml:space="preserve">Hour=0, Sec=0.77, </w:t>
-      </w:r>
-      <w:proofErr w:type="spellStart"/>
-      <w:r>
-        <w:rPr>
-          <w:rFonts w:ascii="Courier New" w:hAnsi="Courier New" w:cs="Courier New"/>
-          <w:sz w:val="16"/>
-          <w:szCs w:val="16"/>
-        </w:rPr>
-        <w:t>ControlIter</w:t>
-      </w:r>
-      <w:proofErr w:type="spellEnd"/>
-      <w:r>
-        <w:rPr>
-          <w:rFonts w:ascii="Courier New" w:hAnsi="Courier New" w:cs="Courier New"/>
-          <w:sz w:val="16"/>
-          <w:szCs w:val="16"/>
-        </w:rPr>
-        <w:t>=1, Element=Relay.21src, Action=CLOSED</w:t>
-      </w:r>
-    </w:p>
-    <w:p>
-      <w:pPr>
-        <w:spacing w:after="0"/>
-        <w:rPr>
-          <w:rFonts w:ascii="Courier New" w:hAnsi="Courier New" w:cs="Courier New"/>
-          <w:sz w:val="16"/>
-          <w:szCs w:val="16"/>
-        </w:rPr>
-      </w:pPr>
-      <w:r>
-        <w:rPr>
-          <w:rFonts w:ascii="Courier New" w:hAnsi="Courier New" w:cs="Courier New"/>
-          <w:sz w:val="16"/>
-          <w:szCs w:val="16"/>
-        </w:rPr>
-        <w:t xml:space="preserve">Hour=0, Sec=0.95, </w:t>
-      </w:r>
-      <w:proofErr w:type="spellStart"/>
-      <w:r>
-        <w:rPr>
-          <w:rFonts w:ascii="Courier New" w:hAnsi="Courier New" w:cs="Courier New"/>
-          <w:sz w:val="16"/>
-          <w:szCs w:val="16"/>
-        </w:rPr>
-        <w:t>ControlIter</w:t>
-      </w:r>
-      <w:proofErr w:type="spellEnd"/>
-      <w:r>
-        <w:rPr>
-          <w:rFonts w:ascii="Courier New" w:hAnsi="Courier New" w:cs="Courier New"/>
-          <w:sz w:val="16"/>
-          <w:szCs w:val="16"/>
-        </w:rPr>
-        <w:t>=1, Element=Relay.21src, Action=RESET</w:t>
+        <w:t>Hour=0, Sec=0.03, ControlIter=1, Element=Fault.slgf_z1, Action=**APPLIED**</w:t>
+      </w:r>
+    </w:p>
+    <w:p>
+      <w:pPr>
+        <w:spacing w:after="0"/>
+        <w:rPr>
+          <w:rFonts w:ascii="Courier New" w:hAnsi="Courier New" w:cs="Courier New"/>
+          <w:sz w:val="16"/>
+          <w:szCs w:val="16"/>
+        </w:rPr>
+      </w:pPr>
+      <w:r>
+        <w:rPr>
+          <w:rFonts w:ascii="Courier New" w:hAnsi="Courier New" w:cs="Courier New"/>
+          <w:sz w:val="16"/>
+          <w:szCs w:val="16"/>
+        </w:rPr>
+        <w:t>Hour=0, Sec=0.04, ControlIter=1, Element=Relay.slgf_z1, Action=OPENED ON 21 0.781 PU DIST G1</w:t>
+      </w:r>
+    </w:p>
+    <w:p>
+      <w:pPr>
+        <w:spacing w:after="0"/>
+        <w:rPr>
+          <w:rFonts w:ascii="Courier New" w:hAnsi="Courier New" w:cs="Courier New"/>
+          <w:sz w:val="16"/>
+          <w:szCs w:val="16"/>
+        </w:rPr>
+      </w:pPr>
+      <w:r>
+        <w:rPr>
+          <w:rFonts w:ascii="Courier New" w:hAnsi="Courier New" w:cs="Courier New"/>
+          <w:sz w:val="16"/>
+          <w:szCs w:val="16"/>
+        </w:rPr>
+        <w:t>Hour=0, Sec=0.04, ControlIter=2, Element=Fault.slgf_z1, Action=**CLEARED**</w:t>
+      </w:r>
+    </w:p>
+    <w:p>
+      <w:pPr>
+        <w:spacing w:after="0"/>
+        <w:rPr>
+          <w:rFonts w:ascii="Courier New" w:hAnsi="Courier New" w:cs="Courier New"/>
+          <w:sz w:val="16"/>
+          <w:szCs w:val="16"/>
+        </w:rPr>
+      </w:pPr>
+      <w:r>
+        <w:rPr>
+          <w:rFonts w:ascii="Courier New" w:hAnsi="Courier New" w:cs="Courier New"/>
+          <w:sz w:val="16"/>
+          <w:szCs w:val="16"/>
+        </w:rPr>
+        <w:t>Hour=0, Sec=0.06, ControlIter=1, Element=Relay.slgf_z1, Action=CLOSED</w:t>
+      </w:r>
+    </w:p>
+    <w:p>
+      <w:pPr>
+        <w:spacing w:after="0"/>
+        <w:rPr>
+          <w:rFonts w:ascii="Courier New" w:hAnsi="Courier New" w:cs="Courier New"/>
+          <w:sz w:val="16"/>
+          <w:szCs w:val="16"/>
+        </w:rPr>
+      </w:pPr>
+      <w:r>
+        <w:rPr>
+          <w:rFonts w:ascii="Courier New" w:hAnsi="Courier New" w:cs="Courier New"/>
+          <w:sz w:val="16"/>
+          <w:szCs w:val="16"/>
+        </w:rPr>
+        <w:t>Hour=0, Sec=0.13, ControlIter=1, Element=Fault.llf_z1, Action=**APPLIED**</w:t>
+      </w:r>
+    </w:p>
+    <w:p>
+      <w:pPr>
+        <w:spacing w:after="0"/>
+        <w:rPr>
+          <w:rFonts w:ascii="Courier New" w:hAnsi="Courier New" w:cs="Courier New"/>
+          <w:sz w:val="16"/>
+          <w:szCs w:val="16"/>
+        </w:rPr>
+      </w:pPr>
+      <w:r>
+        <w:rPr>
+          <w:rFonts w:ascii="Courier New" w:hAnsi="Courier New" w:cs="Courier New"/>
+          <w:sz w:val="16"/>
+          <w:szCs w:val="16"/>
+        </w:rPr>
+        <w:t>Hour=0, Sec=0.14, ControlIter=1, Element=Relay.llf_z1, Action=OPENED ON 21 0.735 PU DIST G2 G3 P23</w:t>
+      </w:r>
+    </w:p>
+    <w:p>
+      <w:pPr>
+        <w:spacing w:after="0"/>
+        <w:rPr>
+          <w:rFonts w:ascii="Courier New" w:hAnsi="Courier New" w:cs="Courier New"/>
+          <w:sz w:val="16"/>
+          <w:szCs w:val="16"/>
+        </w:rPr>
+      </w:pPr>
+      <w:r>
+        <w:rPr>
+          <w:rFonts w:ascii="Courier New" w:hAnsi="Courier New" w:cs="Courier New"/>
+          <w:sz w:val="16"/>
+          <w:szCs w:val="16"/>
+        </w:rPr>
+        <w:t>Hour=0, Sec=0.14, ControlIter=2, Element=Fault.llf_z1, Action=**CLEARED**</w:t>
+      </w:r>
+    </w:p>
+    <w:p>
+      <w:pPr>
+        <w:spacing w:after="0"/>
+        <w:rPr>
+          <w:rFonts w:ascii="Courier New" w:hAnsi="Courier New" w:cs="Courier New"/>
+          <w:sz w:val="16"/>
+          <w:szCs w:val="16"/>
+        </w:rPr>
+      </w:pPr>
+      <w:r>
+        <w:rPr>
+          <w:rFonts w:ascii="Courier New" w:hAnsi="Courier New" w:cs="Courier New"/>
+          <w:sz w:val="16"/>
+          <w:szCs w:val="16"/>
+        </w:rPr>
+        <w:t>Hour=0, Sec=0.16, ControlIter=1, Element=Relay.llf_z1, Action=CLOSED</w:t>
+      </w:r>
+    </w:p>
+    <w:p>
+      <w:pPr>
+        <w:spacing w:after="0"/>
+        <w:rPr>
+          <w:rFonts w:ascii="Courier New" w:hAnsi="Courier New" w:cs="Courier New"/>
+          <w:sz w:val="16"/>
+          <w:szCs w:val="16"/>
+        </w:rPr>
+      </w:pPr>
+      <w:r>
+        <w:rPr>
+          <w:rFonts w:ascii="Courier New" w:hAnsi="Courier New" w:cs="Courier New"/>
+          <w:sz w:val="16"/>
+          <w:szCs w:val="16"/>
+        </w:rPr>
+        <w:t>Hour=0, Sec=0.22, ControlIter=1, Element=Fault.3pf_z1, Action=**APPLIED**</w:t>
+      </w:r>
+    </w:p>
+    <w:p>
+      <w:pPr>
+        <w:spacing w:after="0"/>
+        <w:rPr>
+          <w:rFonts w:ascii="Courier New" w:hAnsi="Courier New" w:cs="Courier New"/>
+          <w:sz w:val="16"/>
+          <w:szCs w:val="16"/>
+        </w:rPr>
+      </w:pPr>
+      <w:r>
+        <w:rPr>
+          <w:rFonts w:ascii="Courier New" w:hAnsi="Courier New" w:cs="Courier New"/>
+          <w:sz w:val="16"/>
+          <w:szCs w:val="16"/>
+        </w:rPr>
+        <w:t>Hour=0, Sec=0.23, ControlIter=1, Element=Relay.3pf_z1, Action=OPENED ON 21 0.736 PU DIST G1 G2 G3 P12 P13 P23</w:t>
+      </w:r>
+    </w:p>
+    <w:p>
+      <w:pPr>
+        <w:spacing w:after="0"/>
+        <w:rPr>
+          <w:rFonts w:ascii="Courier New" w:hAnsi="Courier New" w:cs="Courier New"/>
+          <w:sz w:val="16"/>
+          <w:szCs w:val="16"/>
+        </w:rPr>
+      </w:pPr>
+      <w:r>
+        <w:rPr>
+          <w:rFonts w:ascii="Courier New" w:hAnsi="Courier New" w:cs="Courier New"/>
+          <w:sz w:val="16"/>
+          <w:szCs w:val="16"/>
+        </w:rPr>
+        <w:t>Hour=0, Sec=0.23, ControlIter=2, Element=Fault.3pf_z1, Action=**CLEARED**</w:t>
+      </w:r>
+    </w:p>
+    <w:p>
+      <w:pPr>
+        <w:spacing w:after="0"/>
+        <w:rPr>
+          <w:rFonts w:ascii="Courier New" w:hAnsi="Courier New" w:cs="Courier New"/>
+          <w:sz w:val="16"/>
+          <w:szCs w:val="16"/>
+        </w:rPr>
+      </w:pPr>
+      <w:r>
+        <w:rPr>
+          <w:rFonts w:ascii="Courier New" w:hAnsi="Courier New" w:cs="Courier New"/>
+          <w:sz w:val="16"/>
+          <w:szCs w:val="16"/>
+        </w:rPr>
+        <w:t>Hour=0, Sec=0.25, ControlIter=1, Element=Relay.3pf_z1, Action=CLOSED</w:t>
+      </w:r>
+    </w:p>
+    <w:p>
+      <w:pPr>
+        <w:spacing w:after="0"/>
+        <w:rPr>
+          <w:rFonts w:ascii="Courier New" w:hAnsi="Courier New" w:cs="Courier New"/>
+          <w:sz w:val="16"/>
+          <w:szCs w:val="16"/>
+        </w:rPr>
+      </w:pPr>
+      <w:r>
+        <w:rPr>
+          <w:rFonts w:ascii="Courier New" w:hAnsi="Courier New" w:cs="Courier New"/>
+          <w:sz w:val="16"/>
+          <w:szCs w:val="16"/>
+        </w:rPr>
+        <w:t>Hour=0, Sec=0.26, ControlIter=1, Element=Relay.slgf_z1, Action=RESET</w:t>
+      </w:r>
+    </w:p>
+    <w:p>
+      <w:pPr>
+        <w:spacing w:after="0"/>
+        <w:rPr>
+          <w:rFonts w:ascii="Courier New" w:hAnsi="Courier New" w:cs="Courier New"/>
+          <w:sz w:val="16"/>
+          <w:szCs w:val="16"/>
+        </w:rPr>
+      </w:pPr>
+      <w:r>
+        <w:rPr>
+          <w:rFonts w:ascii="Courier New" w:hAnsi="Courier New" w:cs="Courier New"/>
+          <w:sz w:val="16"/>
+          <w:szCs w:val="16"/>
+        </w:rPr>
+        <w:t>Hour=0, Sec=0.36, ControlIter=1, Element=Relay.llf_z1, Action=RESET</w:t>
+      </w:r>
+    </w:p>
+    <w:p>
+      <w:pPr>
+        <w:spacing w:after="0"/>
+        <w:rPr>
+          <w:rFonts w:ascii="Courier New" w:hAnsi="Courier New" w:cs="Courier New"/>
+          <w:sz w:val="16"/>
+          <w:szCs w:val="16"/>
+        </w:rPr>
+      </w:pPr>
+      <w:r>
+        <w:rPr>
+          <w:rFonts w:ascii="Courier New" w:hAnsi="Courier New" w:cs="Courier New"/>
+          <w:sz w:val="16"/>
+          <w:szCs w:val="16"/>
+        </w:rPr>
+        <w:t>Hour=0, Sec=0.45, ControlIter=1, Element=Relay.3pf_z1, Action=RESET</w:t>
+      </w:r>
+    </w:p>
+    <w:p>
+      <w:pPr>
+        <w:spacing w:after="0"/>
+        <w:rPr>
+          <w:rFonts w:ascii="Courier New" w:hAnsi="Courier New" w:cs="Courier New"/>
+          <w:sz w:val="16"/>
+          <w:szCs w:val="16"/>
+        </w:rPr>
+      </w:pPr>
+      <w:r>
+        <w:rPr>
+          <w:rFonts w:ascii="Courier New" w:hAnsi="Courier New" w:cs="Courier New"/>
+          <w:sz w:val="16"/>
+          <w:szCs w:val="16"/>
+        </w:rPr>
+        <w:t>Hour=0, Sec=0.52, ControlIter=1, Element=Fault.slgf_z2, Action=**APPLIED**</w:t>
+      </w:r>
+    </w:p>
+    <w:p>
+      <w:pPr>
+        <w:spacing w:after="0"/>
+        <w:rPr>
+          <w:rFonts w:ascii="Courier New" w:hAnsi="Courier New" w:cs="Courier New"/>
+          <w:sz w:val="16"/>
+          <w:szCs w:val="16"/>
+        </w:rPr>
+      </w:pPr>
+      <w:r>
+        <w:rPr>
+          <w:rFonts w:ascii="Courier New" w:hAnsi="Courier New" w:cs="Courier New"/>
+          <w:sz w:val="16"/>
+          <w:szCs w:val="16"/>
+        </w:rPr>
+        <w:t>Hour=0, Sec=0.55, ControlIter=1, Element=Relay.21src, Action=OPENED ON 21 0.507 PU DIST G1</w:t>
+      </w:r>
+    </w:p>
+    <w:p>
+      <w:pPr>
+        <w:spacing w:after="0"/>
+        <w:rPr>
+          <w:rFonts w:ascii="Courier New" w:hAnsi="Courier New" w:cs="Courier New"/>
+          <w:sz w:val="16"/>
+          <w:szCs w:val="16"/>
+        </w:rPr>
+      </w:pPr>
+      <w:r>
+        <w:rPr>
+          <w:rFonts w:ascii="Courier New" w:hAnsi="Courier New" w:cs="Courier New"/>
+          <w:sz w:val="16"/>
+          <w:szCs w:val="16"/>
+        </w:rPr>
+        <w:t>Hour=0, Sec=0.55, ControlIter=2, Element=Fault.slgf_z2, Action=**CLEARED**</w:t>
+      </w:r>
+    </w:p>
+    <w:p>
+      <w:pPr>
+        <w:spacing w:after="0"/>
+        <w:rPr>
+          <w:rFonts w:ascii="Courier New" w:hAnsi="Courier New" w:cs="Courier New"/>
+          <w:sz w:val="16"/>
+          <w:szCs w:val="16"/>
+        </w:rPr>
+      </w:pPr>
+      <w:r>
+        <w:rPr>
+          <w:rFonts w:ascii="Courier New" w:hAnsi="Courier New" w:cs="Courier New"/>
+          <w:sz w:val="16"/>
+          <w:szCs w:val="16"/>
+        </w:rPr>
+        <w:t>Hour=0, Sec=0.57, ControlIter=1, Element=Relay.21src, Action=CLOSED</w:t>
+      </w:r>
+    </w:p>
+    <w:p>
+      <w:pPr>
+        <w:spacing w:after="0"/>
+        <w:rPr>
+          <w:rFonts w:ascii="Courier New" w:hAnsi="Courier New" w:cs="Courier New"/>
+          <w:sz w:val="16"/>
+          <w:szCs w:val="16"/>
+        </w:rPr>
+      </w:pPr>
+      <w:r>
+        <w:rPr>
+          <w:rFonts w:ascii="Courier New" w:hAnsi="Courier New" w:cs="Courier New"/>
+          <w:sz w:val="16"/>
+          <w:szCs w:val="16"/>
+        </w:rPr>
+        <w:t>Hour=0, Sec=0.62, ControlIter=1, Element=Fault.llf_z2, Action=**APPLIED**</w:t>
+      </w:r>
+    </w:p>
+    <w:p>
+      <w:pPr>
+        <w:spacing w:after="0"/>
+        <w:rPr>
+          <w:rFonts w:ascii="Courier New" w:hAnsi="Courier New" w:cs="Courier New"/>
+          <w:sz w:val="16"/>
+          <w:szCs w:val="16"/>
+        </w:rPr>
+      </w:pPr>
+      <w:r>
+        <w:rPr>
+          <w:rFonts w:ascii="Courier New" w:hAnsi="Courier New" w:cs="Courier New"/>
+          <w:sz w:val="16"/>
+          <w:szCs w:val="16"/>
+        </w:rPr>
+        <w:t>Hour=0, Sec=0.65, ControlIter=1, Element=Relay.21src, Action=OPENED ON 21 0.490 PU DIST G2 G3 P23</w:t>
+      </w:r>
+    </w:p>
+    <w:p>
+      <w:pPr>
+        <w:spacing w:after="0"/>
+        <w:rPr>
+          <w:rFonts w:ascii="Courier New" w:hAnsi="Courier New" w:cs="Courier New"/>
+          <w:sz w:val="16"/>
+          <w:szCs w:val="16"/>
+        </w:rPr>
+      </w:pPr>
+      <w:r>
+        <w:rPr>
+          <w:rFonts w:ascii="Courier New" w:hAnsi="Courier New" w:cs="Courier New"/>
+          <w:sz w:val="16"/>
+          <w:szCs w:val="16"/>
+        </w:rPr>
+        <w:t>Hour=0, Sec=0.65, ControlIter=2, Element=Fault.llf_z2, Action=**CLEARED**</w:t>
+      </w:r>
+    </w:p>
+    <w:p>
+      <w:pPr>
+        <w:spacing w:after="0"/>
+        <w:rPr>
+          <w:rFonts w:ascii="Courier New" w:hAnsi="Courier New" w:cs="Courier New"/>
+          <w:sz w:val="16"/>
+          <w:szCs w:val="16"/>
+        </w:rPr>
+      </w:pPr>
+      <w:r>
+        <w:rPr>
+          <w:rFonts w:ascii="Courier New" w:hAnsi="Courier New" w:cs="Courier New"/>
+          <w:sz w:val="16"/>
+          <w:szCs w:val="16"/>
+        </w:rPr>
+        <w:t>Hour=0, Sec=0.67, ControlIter=1, Element=Relay.21src, Action=CLOSED</w:t>
+      </w:r>
+    </w:p>
+    <w:p>
+      <w:pPr>
+        <w:spacing w:after="0"/>
+        <w:rPr>
+          <w:rFonts w:ascii="Courier New" w:hAnsi="Courier New" w:cs="Courier New"/>
+          <w:sz w:val="16"/>
+          <w:szCs w:val="16"/>
+        </w:rPr>
+      </w:pPr>
+      <w:r>
+        <w:rPr>
+          <w:rFonts w:ascii="Courier New" w:hAnsi="Courier New" w:cs="Courier New"/>
+          <w:sz w:val="16"/>
+          <w:szCs w:val="16"/>
+        </w:rPr>
+        <w:t>Hour=0, Sec=0.72, ControlIter=1, Element=Fault.3pf_z2, Action=**APPLIED**</w:t>
+      </w:r>
+    </w:p>
+    <w:p>
+      <w:pPr>
+        <w:spacing w:after="0"/>
+        <w:rPr>
+          <w:rFonts w:ascii="Courier New" w:hAnsi="Courier New" w:cs="Courier New"/>
+          <w:sz w:val="16"/>
+          <w:szCs w:val="16"/>
+        </w:rPr>
+      </w:pPr>
+      <w:r>
+        <w:rPr>
+          <w:rFonts w:ascii="Courier New" w:hAnsi="Courier New" w:cs="Courier New"/>
+          <w:sz w:val="16"/>
+          <w:szCs w:val="16"/>
+        </w:rPr>
+        <w:t>Hour=0, Sec=0.75, ControlIter=1, Element=Relay.21src, Action=OPENED ON 21 0.490 PU DIST G1 G2 G3 P12 P13 P23</w:t>
+      </w:r>
+    </w:p>
+    <w:p>
+      <w:pPr>
+        <w:spacing w:after="0"/>
+        <w:rPr>
+          <w:rFonts w:ascii="Courier New" w:hAnsi="Courier New" w:cs="Courier New"/>
+          <w:sz w:val="16"/>
+          <w:szCs w:val="16"/>
+        </w:rPr>
+      </w:pPr>
+      <w:r>
+        <w:rPr>
+          <w:rFonts w:ascii="Courier New" w:hAnsi="Courier New" w:cs="Courier New"/>
+          <w:sz w:val="16"/>
+          <w:szCs w:val="16"/>
+        </w:rPr>
+        <w:t>Hour=0, Sec=0.75, ControlIter=2, Element=Fault.3pf_z2, Action=**CLEARED**</w:t>
+      </w:r>
+    </w:p>
+    <w:p>
+      <w:pPr>
+        <w:spacing w:after="0"/>
+        <w:rPr>
+          <w:rFonts w:ascii="Courier New" w:hAnsi="Courier New" w:cs="Courier New"/>
+          <w:sz w:val="16"/>
+          <w:szCs w:val="16"/>
+        </w:rPr>
+      </w:pPr>
+      <w:r>
+        <w:rPr>
+          <w:rFonts w:ascii="Courier New" w:hAnsi="Courier New" w:cs="Courier New"/>
+          <w:sz w:val="16"/>
+          <w:szCs w:val="16"/>
+        </w:rPr>
+        <w:t>Hour=0, Sec=0.77, ControlIter=1, Element=Relay.21src, Action=CLOSED</w:t>
+      </w:r>
+    </w:p>
+    <w:p>
+      <w:pPr>
+        <w:spacing w:after="0"/>
+        <w:rPr>
+          <w:rFonts w:ascii="Courier New" w:hAnsi="Courier New" w:cs="Courier New"/>
+          <w:sz w:val="16"/>
+          <w:szCs w:val="16"/>
+        </w:rPr>
+      </w:pPr>
+      <w:r>
+        <w:rPr>
+          <w:rFonts w:ascii="Courier New" w:hAnsi="Courier New" w:cs="Courier New"/>
+          <w:sz w:val="16"/>
+          <w:szCs w:val="16"/>
+        </w:rPr>
+        <w:t>Hour=0, Sec=0.95, ControlIter=1, Element=Relay.21src, Action=RESET</w:t>
       </w:r>
     </w:p>
     <w:p>
@@ -2803,203 +2801,67 @@
         </w:rPr>
         <w:t xml:space="preserve">   </w:t>
       </w:r>
-      <w:proofErr w:type="spellStart"/>
-      <w:r>
-        <w:rPr>
-          <w:rFonts w:ascii="Courier New" w:hAnsi="Courier New" w:cs="Courier New"/>
-          <w:sz w:val="16"/>
-          <w:szCs w:val="16"/>
-        </w:rPr>
-        <w:t>ControlIter</w:t>
-      </w:r>
-      <w:proofErr w:type="spellEnd"/>
-      <w:r>
-        <w:rPr>
-          <w:rFonts w:ascii="Courier New" w:hAnsi="Courier New" w:cs="Courier New"/>
-          <w:sz w:val="16"/>
-          <w:szCs w:val="16"/>
-        </w:rPr>
-        <w:t>=1, Element=</w:t>
-      </w:r>
-      <w:proofErr w:type="spellStart"/>
-      <w:r>
-        <w:rPr>
-          <w:rFonts w:ascii="Courier New" w:hAnsi="Courier New" w:cs="Courier New"/>
-          <w:sz w:val="16"/>
-          <w:szCs w:val="16"/>
-        </w:rPr>
-        <w:t>Fault.perm</w:t>
-      </w:r>
-      <w:proofErr w:type="spellEnd"/>
-      <w:r>
-        <w:rPr>
-          <w:rFonts w:ascii="Courier New" w:hAnsi="Courier New" w:cs="Courier New"/>
-          <w:sz w:val="16"/>
-          <w:szCs w:val="16"/>
-        </w:rPr>
-        <w:t>, Action=**APPLIED**</w:t>
-      </w:r>
-    </w:p>
-    <w:p>
-      <w:pPr>
-        <w:spacing w:after="0"/>
-        <w:rPr>
-          <w:rFonts w:ascii="Courier New" w:hAnsi="Courier New" w:cs="Courier New"/>
-          <w:sz w:val="16"/>
-          <w:szCs w:val="16"/>
-        </w:rPr>
-      </w:pPr>
-      <w:r>
-        <w:rPr>
-          <w:rFonts w:ascii="Courier New" w:hAnsi="Courier New" w:cs="Courier New"/>
-          <w:sz w:val="16"/>
-          <w:szCs w:val="16"/>
-        </w:rPr>
-        <w:t xml:space="preserve">Hour=0, Sec=1.01, </w:t>
-      </w:r>
-      <w:proofErr w:type="spellStart"/>
-      <w:r>
-        <w:rPr>
-          <w:rFonts w:ascii="Courier New" w:hAnsi="Courier New" w:cs="Courier New"/>
-          <w:sz w:val="16"/>
-          <w:szCs w:val="16"/>
-        </w:rPr>
-        <w:t>ControlIter</w:t>
-      </w:r>
-      <w:proofErr w:type="spellEnd"/>
-      <w:r>
-        <w:rPr>
-          <w:rFonts w:ascii="Courier New" w:hAnsi="Courier New" w:cs="Courier New"/>
-          <w:sz w:val="16"/>
-          <w:szCs w:val="16"/>
-        </w:rPr>
-        <w:t>=1, Element=</w:t>
-      </w:r>
-      <w:proofErr w:type="spellStart"/>
-      <w:r>
-        <w:rPr>
-          <w:rFonts w:ascii="Courier New" w:hAnsi="Courier New" w:cs="Courier New"/>
-          <w:sz w:val="16"/>
-          <w:szCs w:val="16"/>
-        </w:rPr>
-        <w:t>Relay.perm</w:t>
-      </w:r>
-      <w:proofErr w:type="spellEnd"/>
-      <w:r>
-        <w:rPr>
-          <w:rFonts w:ascii="Courier New" w:hAnsi="Courier New" w:cs="Courier New"/>
-          <w:sz w:val="16"/>
-          <w:szCs w:val="16"/>
-        </w:rPr>
-        <w:t>, Action=OPENED ON 21 0.735 PU DIST G1 G2 G3 P12 P13 P23</w:t>
-      </w:r>
-    </w:p>
-    <w:p>
-      <w:pPr>
-        <w:spacing w:after="0"/>
-        <w:rPr>
-          <w:rFonts w:ascii="Courier New" w:hAnsi="Courier New" w:cs="Courier New"/>
-          <w:sz w:val="16"/>
-          <w:szCs w:val="16"/>
-        </w:rPr>
-      </w:pPr>
-      <w:r>
-        <w:rPr>
-          <w:rFonts w:ascii="Courier New" w:hAnsi="Courier New" w:cs="Courier New"/>
-          <w:sz w:val="16"/>
-          <w:szCs w:val="16"/>
-        </w:rPr>
-        <w:t xml:space="preserve">Hour=0, Sec=1.05, </w:t>
-      </w:r>
-      <w:proofErr w:type="spellStart"/>
-      <w:r>
-        <w:rPr>
-          <w:rFonts w:ascii="Courier New" w:hAnsi="Courier New" w:cs="Courier New"/>
-          <w:sz w:val="16"/>
-          <w:szCs w:val="16"/>
-        </w:rPr>
-        <w:t>ControlIter</w:t>
-      </w:r>
-      <w:proofErr w:type="spellEnd"/>
-      <w:r>
-        <w:rPr>
-          <w:rFonts w:ascii="Courier New" w:hAnsi="Courier New" w:cs="Courier New"/>
-          <w:sz w:val="16"/>
-          <w:szCs w:val="16"/>
-        </w:rPr>
-        <w:t>=1, Element=</w:t>
-      </w:r>
-      <w:proofErr w:type="spellStart"/>
-      <w:r>
-        <w:rPr>
-          <w:rFonts w:ascii="Courier New" w:hAnsi="Courier New" w:cs="Courier New"/>
-          <w:sz w:val="16"/>
-          <w:szCs w:val="16"/>
-        </w:rPr>
-        <w:t>Relay.perm</w:t>
-      </w:r>
-      <w:proofErr w:type="spellEnd"/>
-      <w:r>
-        <w:rPr>
-          <w:rFonts w:ascii="Courier New" w:hAnsi="Courier New" w:cs="Courier New"/>
-          <w:sz w:val="16"/>
-          <w:szCs w:val="16"/>
-        </w:rPr>
-        <w:t>, Action=CLOSED</w:t>
-      </w:r>
-    </w:p>
-    <w:p>
-      <w:pPr>
-        <w:spacing w:after="0"/>
-        <w:rPr>
-          <w:rFonts w:ascii="Courier New" w:hAnsi="Courier New" w:cs="Courier New"/>
-          <w:sz w:val="16"/>
-          <w:szCs w:val="16"/>
-        </w:rPr>
-      </w:pPr>
-      <w:r>
-        <w:rPr>
-          <w:rFonts w:ascii="Courier New" w:hAnsi="Courier New" w:cs="Courier New"/>
-          <w:sz w:val="16"/>
-          <w:szCs w:val="16"/>
-        </w:rPr>
-        <w:t xml:space="preserve">Hour=0, Sec=1.06, </w:t>
-      </w:r>
-      <w:proofErr w:type="spellStart"/>
-      <w:r>
-        <w:rPr>
-          <w:rFonts w:ascii="Courier New" w:hAnsi="Courier New" w:cs="Courier New"/>
-          <w:sz w:val="16"/>
-          <w:szCs w:val="16"/>
-        </w:rPr>
-        <w:t>ControlIter</w:t>
-      </w:r>
-      <w:proofErr w:type="spellEnd"/>
-      <w:r>
-        <w:rPr>
-          <w:rFonts w:ascii="Courier New" w:hAnsi="Courier New" w:cs="Courier New"/>
-          <w:sz w:val="16"/>
-          <w:szCs w:val="16"/>
-        </w:rPr>
-        <w:t>=1, Element=</w:t>
-      </w:r>
-      <w:proofErr w:type="spellStart"/>
-      <w:r>
-        <w:rPr>
-          <w:rFonts w:ascii="Courier New" w:hAnsi="Courier New" w:cs="Courier New"/>
-          <w:sz w:val="16"/>
-          <w:szCs w:val="16"/>
-        </w:rPr>
-        <w:t>Relay.perm</w:t>
-      </w:r>
-      <w:proofErr w:type="spellEnd"/>
-      <w:r>
-        <w:rPr>
-          <w:rFonts w:ascii="Courier New" w:hAnsi="Courier New" w:cs="Courier New"/>
-          <w:sz w:val="16"/>
-          <w:szCs w:val="16"/>
-        </w:rPr>
-        <w:t>, Action=OPENED ON 21 0.735 PU DIST G1 G2 G3 P12 P13 P23</w:t>
+      <w:r>
+        <w:rPr>
+          <w:rFonts w:ascii="Courier New" w:hAnsi="Courier New" w:cs="Courier New"/>
+          <w:sz w:val="16"/>
+          <w:szCs w:val="16"/>
+        </w:rPr>
+        <w:t>ControlIter=1, Element=Fault.perm, Action=**APPLIED**</w:t>
+      </w:r>
+    </w:p>
+    <w:p>
+      <w:pPr>
+        <w:spacing w:after="0"/>
+        <w:rPr>
+          <w:rFonts w:ascii="Courier New" w:hAnsi="Courier New" w:cs="Courier New"/>
+          <w:sz w:val="16"/>
+          <w:szCs w:val="16"/>
+        </w:rPr>
+      </w:pPr>
+      <w:r>
+        <w:rPr>
+          <w:rFonts w:ascii="Courier New" w:hAnsi="Courier New" w:cs="Courier New"/>
+          <w:sz w:val="16"/>
+          <w:szCs w:val="16"/>
+        </w:rPr>
+        <w:t>Hour=0, Sec=1.01, ControlIter=1, Element=Relay.perm, Action=OPENED ON 21 0.735 PU DIST G1 G2 G3 P12 P13 P23</w:t>
+      </w:r>
+    </w:p>
+    <w:p>
+      <w:pPr>
+        <w:spacing w:after="0"/>
+        <w:rPr>
+          <w:rFonts w:ascii="Courier New" w:hAnsi="Courier New" w:cs="Courier New"/>
+          <w:sz w:val="16"/>
+          <w:szCs w:val="16"/>
+        </w:rPr>
+      </w:pPr>
+      <w:r>
+        <w:rPr>
+          <w:rFonts w:ascii="Courier New" w:hAnsi="Courier New" w:cs="Courier New"/>
+          <w:sz w:val="16"/>
+          <w:szCs w:val="16"/>
+        </w:rPr>
+        <w:t>Hour=0, Sec=1.05, ControlIter=1, Element=Relay.perm, Action=CLOSED</w:t>
+      </w:r>
+    </w:p>
+    <w:p>
+      <w:pPr>
+        <w:spacing w:after="0"/>
+        <w:rPr>
+          <w:rFonts w:ascii="Courier New" w:hAnsi="Courier New" w:cs="Courier New"/>
+          <w:sz w:val="16"/>
+          <w:szCs w:val="16"/>
+        </w:rPr>
+      </w:pPr>
+      <w:r>
+        <w:rPr>
+          <w:rFonts w:ascii="Courier New" w:hAnsi="Courier New" w:cs="Courier New"/>
+          <w:sz w:val="16"/>
+          <w:szCs w:val="16"/>
+        </w:rPr>
+        <w:t>Hour=0, Sec=1.06, ControlIter=1, Element=Relay.perm, Action=OPENED ON 21 0.735 PU DIST G1 G2 G3 P12 P13 P23</w:t>
       </w:r>
     </w:p>
     <w:p>
@@ -3027,207 +2889,733 @@
         </w:rPr>
         <w:t xml:space="preserve"> </w:t>
       </w:r>
-      <w:proofErr w:type="spellStart"/>
-      <w:r>
-        <w:rPr>
-          <w:rFonts w:ascii="Courier New" w:hAnsi="Courier New" w:cs="Courier New"/>
-          <w:sz w:val="16"/>
-          <w:szCs w:val="16"/>
-        </w:rPr>
-        <w:t>ControlIter</w:t>
-      </w:r>
-      <w:proofErr w:type="spellEnd"/>
-      <w:r>
-        <w:rPr>
-          <w:rFonts w:ascii="Courier New" w:hAnsi="Courier New" w:cs="Courier New"/>
-          <w:sz w:val="16"/>
-          <w:szCs w:val="16"/>
-        </w:rPr>
-        <w:t>=1, Element=</w:t>
-      </w:r>
-      <w:proofErr w:type="spellStart"/>
-      <w:r>
-        <w:rPr>
-          <w:rFonts w:ascii="Courier New" w:hAnsi="Courier New" w:cs="Courier New"/>
-          <w:sz w:val="16"/>
-          <w:szCs w:val="16"/>
-        </w:rPr>
-        <w:t>Relay.perm</w:t>
-      </w:r>
-      <w:proofErr w:type="spellEnd"/>
-      <w:r>
-        <w:rPr>
-          <w:rFonts w:ascii="Courier New" w:hAnsi="Courier New" w:cs="Courier New"/>
-          <w:sz w:val="16"/>
-          <w:szCs w:val="16"/>
-        </w:rPr>
-        <w:t>, Action=CLOSED</w:t>
-      </w:r>
-    </w:p>
-    <w:p>
-      <w:pPr>
-        <w:spacing w:after="0"/>
-        <w:rPr>
-          <w:rFonts w:ascii="Courier New" w:hAnsi="Courier New" w:cs="Courier New"/>
-          <w:sz w:val="16"/>
-          <w:szCs w:val="16"/>
-        </w:rPr>
-      </w:pPr>
-      <w:r>
-        <w:rPr>
-          <w:rFonts w:ascii="Courier New" w:hAnsi="Courier New" w:cs="Courier New"/>
-          <w:sz w:val="16"/>
-          <w:szCs w:val="16"/>
-        </w:rPr>
-        <w:t xml:space="preserve">Hour=0, Sec=1.11, </w:t>
-      </w:r>
-      <w:proofErr w:type="spellStart"/>
-      <w:r>
-        <w:rPr>
-          <w:rFonts w:ascii="Courier New" w:hAnsi="Courier New" w:cs="Courier New"/>
-          <w:sz w:val="16"/>
-          <w:szCs w:val="16"/>
-        </w:rPr>
-        <w:t>ControlIter</w:t>
-      </w:r>
-      <w:proofErr w:type="spellEnd"/>
-      <w:r>
-        <w:rPr>
-          <w:rFonts w:ascii="Courier New" w:hAnsi="Courier New" w:cs="Courier New"/>
-          <w:sz w:val="16"/>
-          <w:szCs w:val="16"/>
-        </w:rPr>
-        <w:t>=1, Element=</w:t>
-      </w:r>
-      <w:proofErr w:type="spellStart"/>
-      <w:r>
-        <w:rPr>
-          <w:rFonts w:ascii="Courier New" w:hAnsi="Courier New" w:cs="Courier New"/>
-          <w:sz w:val="16"/>
-          <w:szCs w:val="16"/>
-        </w:rPr>
-        <w:t>Relay.perm</w:t>
-      </w:r>
-      <w:proofErr w:type="spellEnd"/>
-      <w:r>
-        <w:rPr>
-          <w:rFonts w:ascii="Courier New" w:hAnsi="Courier New" w:cs="Courier New"/>
-          <w:sz w:val="16"/>
-          <w:szCs w:val="16"/>
-        </w:rPr>
-        <w:t>, Action=OPENED ON 21 0.735 PU DIST G1 G2 G3 P12 P13 P23</w:t>
-      </w:r>
-    </w:p>
-    <w:p>
-      <w:pPr>
-        <w:spacing w:after="0"/>
-        <w:rPr>
-          <w:rFonts w:ascii="Courier New" w:hAnsi="Courier New" w:cs="Courier New"/>
-          <w:sz w:val="16"/>
-          <w:szCs w:val="16"/>
-        </w:rPr>
-      </w:pPr>
-      <w:r>
-        <w:rPr>
-          <w:rFonts w:ascii="Courier New" w:hAnsi="Courier New" w:cs="Courier New"/>
-          <w:sz w:val="16"/>
-          <w:szCs w:val="16"/>
-        </w:rPr>
-        <w:t xml:space="preserve">Hour=0, Sec=1.15, </w:t>
-      </w:r>
-      <w:proofErr w:type="spellStart"/>
-      <w:r>
-        <w:rPr>
-          <w:rFonts w:ascii="Courier New" w:hAnsi="Courier New" w:cs="Courier New"/>
-          <w:sz w:val="16"/>
-          <w:szCs w:val="16"/>
-        </w:rPr>
-        <w:t>ControlIter</w:t>
-      </w:r>
-      <w:proofErr w:type="spellEnd"/>
-      <w:r>
-        <w:rPr>
-          <w:rFonts w:ascii="Courier New" w:hAnsi="Courier New" w:cs="Courier New"/>
-          <w:sz w:val="16"/>
-          <w:szCs w:val="16"/>
-        </w:rPr>
-        <w:t>=1, Element=</w:t>
-      </w:r>
-      <w:proofErr w:type="spellStart"/>
-      <w:r>
-        <w:rPr>
-          <w:rFonts w:ascii="Courier New" w:hAnsi="Courier New" w:cs="Courier New"/>
-          <w:sz w:val="16"/>
-          <w:szCs w:val="16"/>
-        </w:rPr>
-        <w:t>Relay.perm</w:t>
-      </w:r>
-      <w:proofErr w:type="spellEnd"/>
-      <w:r>
-        <w:rPr>
-          <w:rFonts w:ascii="Courier New" w:hAnsi="Courier New" w:cs="Courier New"/>
-          <w:sz w:val="16"/>
-          <w:szCs w:val="16"/>
-        </w:rPr>
-        <w:t>, Action=CLOSED</w:t>
-      </w:r>
-    </w:p>
-    <w:p>
-      <w:pPr>
-        <w:spacing w:after="0"/>
-        <w:rPr>
-          <w:rFonts w:ascii="Courier New" w:hAnsi="Courier New" w:cs="Courier New"/>
-          <w:sz w:val="16"/>
-          <w:szCs w:val="16"/>
-        </w:rPr>
-      </w:pPr>
-      <w:r>
-        <w:rPr>
-          <w:rFonts w:ascii="Courier New" w:hAnsi="Courier New" w:cs="Courier New"/>
-          <w:sz w:val="16"/>
-          <w:szCs w:val="16"/>
-        </w:rPr>
-        <w:t xml:space="preserve">Hour=0, Sec=1.16, </w:t>
-      </w:r>
-      <w:proofErr w:type="spellStart"/>
-      <w:r>
-        <w:rPr>
-          <w:rFonts w:ascii="Courier New" w:hAnsi="Courier New" w:cs="Courier New"/>
-          <w:sz w:val="16"/>
-          <w:szCs w:val="16"/>
-        </w:rPr>
-        <w:t>ControlIter</w:t>
-      </w:r>
-      <w:proofErr w:type="spellEnd"/>
-      <w:r>
-        <w:rPr>
-          <w:rFonts w:ascii="Courier New" w:hAnsi="Courier New" w:cs="Courier New"/>
-          <w:sz w:val="16"/>
-          <w:szCs w:val="16"/>
-        </w:rPr>
-        <w:t>=1, Element=</w:t>
-      </w:r>
-      <w:proofErr w:type="spellStart"/>
-      <w:r>
-        <w:rPr>
-          <w:rFonts w:ascii="Courier New" w:hAnsi="Courier New" w:cs="Courier New"/>
-          <w:sz w:val="16"/>
-          <w:szCs w:val="16"/>
-        </w:rPr>
-        <w:t>Relay.perm</w:t>
-      </w:r>
-      <w:proofErr w:type="spellEnd"/>
-      <w:r>
-        <w:rPr>
-          <w:rFonts w:ascii="Courier New" w:hAnsi="Courier New" w:cs="Courier New"/>
-          <w:sz w:val="16"/>
-          <w:szCs w:val="16"/>
-        </w:rPr>
-        <w:t>, Action=OPENED ON 21 0.735 PU DIST G1 G2 G3 P12 P13 P23 &amp; LOCKED OUT</w:t>
-      </w:r>
+      <w:r>
+        <w:rPr>
+          <w:rFonts w:ascii="Courier New" w:hAnsi="Courier New" w:cs="Courier New"/>
+          <w:sz w:val="16"/>
+          <w:szCs w:val="16"/>
+        </w:rPr>
+        <w:t>ControlIter=1, Element=Relay.perm, Action=CLOSED</w:t>
+      </w:r>
+    </w:p>
+    <w:p>
+      <w:pPr>
+        <w:spacing w:after="0"/>
+        <w:rPr>
+          <w:rFonts w:ascii="Courier New" w:hAnsi="Courier New" w:cs="Courier New"/>
+          <w:sz w:val="16"/>
+          <w:szCs w:val="16"/>
+        </w:rPr>
+      </w:pPr>
+      <w:r>
+        <w:rPr>
+          <w:rFonts w:ascii="Courier New" w:hAnsi="Courier New" w:cs="Courier New"/>
+          <w:sz w:val="16"/>
+          <w:szCs w:val="16"/>
+        </w:rPr>
+        <w:t>Hour=0, Sec=1.11, ControlIter=1, Element=Relay.perm, Action=OPENED ON 21 0.735 PU DIST G1 G2 G3 P12 P13 P23</w:t>
+      </w:r>
+    </w:p>
+    <w:p>
+      <w:pPr>
+        <w:spacing w:after="0"/>
+        <w:rPr>
+          <w:rFonts w:ascii="Courier New" w:hAnsi="Courier New" w:cs="Courier New"/>
+          <w:sz w:val="16"/>
+          <w:szCs w:val="16"/>
+        </w:rPr>
+      </w:pPr>
+      <w:r>
+        <w:rPr>
+          <w:rFonts w:ascii="Courier New" w:hAnsi="Courier New" w:cs="Courier New"/>
+          <w:sz w:val="16"/>
+          <w:szCs w:val="16"/>
+        </w:rPr>
+        <w:t>Hour=0, Sec=1.15, ControlIter=1, Element=Relay.perm, Action=CLOSED</w:t>
+      </w:r>
+    </w:p>
+    <w:p>
+      <w:pPr>
+        <w:spacing w:after="0"/>
+        <w:rPr>
+          <w:rFonts w:ascii="Courier New" w:hAnsi="Courier New" w:cs="Courier New"/>
+          <w:sz w:val="16"/>
+          <w:szCs w:val="16"/>
+        </w:rPr>
+      </w:pPr>
+      <w:r>
+        <w:rPr>
+          <w:rFonts w:ascii="Courier New" w:hAnsi="Courier New" w:cs="Courier New"/>
+          <w:sz w:val="16"/>
+          <w:szCs w:val="16"/>
+        </w:rPr>
+        <w:t>Hour=0, Sec=1.16, ControlIter=1, Element=Relay.perm, Action=OPENED ON 21 0.735 PU DIST G1 G2 G3 P12 P13 P23 &amp; LOCKED OUT</w:t>
+      </w:r>
+    </w:p>
+    <w:p>
+      <w:pPr>
+        <w:rPr>
+          <w:rFonts w:ascii="Courier New" w:hAnsi="Courier New" w:cs="Courier New"/>
+          <w:sz w:val="16"/>
+          <w:szCs w:val="16"/>
+        </w:rPr>
+      </w:pPr>
+      <w:r>
+        <w:rPr>
+          <w:rFonts w:ascii="Courier New" w:hAnsi="Courier New" w:cs="Courier New"/>
+          <w:sz w:val="16"/>
+          <w:szCs w:val="16"/>
+        </w:rPr>
+        <w:br w:type="page"/>
+      </w:r>
+    </w:p>
+    <w:p>
+      <w:pPr>
+        <w:pStyle w:val="Caption"/>
+      </w:pPr>
+      <w:bookmarkStart w:id="7" w:name="_Ref64296717"/>
+      <w:r>
+        <w:lastRenderedPageBreak/>
+        <w:t xml:space="preserve">Table </w:t>
+      </w:r>
+      <w:r>
+        <w:fldChar w:fldCharType="begin"/>
+      </w:r>
+      <w:r>
+        <w:instrText xml:space="preserve"> SEQ Table \* ARABIC </w:instrText>
+      </w:r>
+      <w:r>
+        <w:fldChar w:fldCharType="separate"/>
+      </w:r>
+      <w:r>
+        <w:rPr>
+          <w:noProof/>
+        </w:rPr>
+        <w:t>2</w:t>
+      </w:r>
+      <w:r>
+        <w:rPr>
+          <w:noProof/>
+        </w:rPr>
+        <w:fldChar w:fldCharType="end"/>
+      </w:r>
+      <w:bookmarkEnd w:id="7"/>
+      <w:r>
+        <w:t xml:space="preserve">: Event Log for </w:t>
+      </w:r>
+      <w:r>
+        <w:t>TD21</w:t>
+      </w:r>
+      <w:r>
+        <w:t xml:space="preserve"> Relay Test Case</w:t>
+      </w:r>
+    </w:p>
+    <w:p>
+      <w:pPr>
+        <w:spacing w:after="0"/>
+        <w:rPr>
+          <w:rFonts w:ascii="Courier New" w:hAnsi="Courier New" w:cs="Courier New"/>
+          <w:sz w:val="16"/>
+          <w:szCs w:val="16"/>
+        </w:rPr>
+      </w:pPr>
+      <w:r>
+        <w:rPr>
+          <w:rFonts w:ascii="Courier New" w:hAnsi="Courier New" w:cs="Courier New"/>
+          <w:sz w:val="16"/>
+          <w:szCs w:val="16"/>
+        </w:rPr>
+        <w:t>Hour=0, Sec=0.02, ControlIter=1, Element=Fault.slgf_z1, Action=**APPLIED**</w:t>
+      </w:r>
+    </w:p>
+    <w:p>
+      <w:pPr>
+        <w:spacing w:after="0"/>
+        <w:rPr>
+          <w:rFonts w:ascii="Courier New" w:hAnsi="Courier New" w:cs="Courier New"/>
+          <w:sz w:val="16"/>
+          <w:szCs w:val="16"/>
+        </w:rPr>
+      </w:pPr>
+      <w:r>
+        <w:rPr>
+          <w:rFonts w:ascii="Courier New" w:hAnsi="Courier New" w:cs="Courier New"/>
+          <w:sz w:val="16"/>
+          <w:szCs w:val="16"/>
+        </w:rPr>
+        <w:t>Hour=0, Sec=0.03, ControlIter=1, Element=Relay.slgf_z1, Action=OPENED ON TD21 0.895 PU DIST G1</w:t>
+      </w:r>
+    </w:p>
+    <w:p>
+      <w:pPr>
+        <w:spacing w:after="0"/>
+        <w:rPr>
+          <w:rFonts w:ascii="Courier New" w:hAnsi="Courier New" w:cs="Courier New"/>
+          <w:sz w:val="16"/>
+          <w:szCs w:val="16"/>
+        </w:rPr>
+      </w:pPr>
+      <w:r>
+        <w:rPr>
+          <w:rFonts w:ascii="Courier New" w:hAnsi="Courier New" w:cs="Courier New"/>
+          <w:sz w:val="16"/>
+          <w:szCs w:val="16"/>
+        </w:rPr>
+        <w:t>Hour=0, Sec=0.03, ControlIter=2, Element=Fault.slgf_z1, Action=**CLEARED**</w:t>
+      </w:r>
+    </w:p>
+    <w:p>
+      <w:pPr>
+        <w:spacing w:after="0"/>
+        <w:rPr>
+          <w:rFonts w:ascii="Courier New" w:hAnsi="Courier New" w:cs="Courier New"/>
+          <w:sz w:val="16"/>
+          <w:szCs w:val="16"/>
+        </w:rPr>
+      </w:pPr>
+      <w:r>
+        <w:rPr>
+          <w:rFonts w:ascii="Courier New" w:hAnsi="Courier New" w:cs="Courier New"/>
+          <w:sz w:val="16"/>
+          <w:szCs w:val="16"/>
+        </w:rPr>
+        <w:t>Hour=0, Sec=0.12, ControlIter=1, Element=Fault.llf_z1, Action=**APPLIED**</w:t>
+      </w:r>
+    </w:p>
+    <w:p>
+      <w:pPr>
+        <w:spacing w:after="0"/>
+        <w:rPr>
+          <w:rFonts w:ascii="Courier New" w:hAnsi="Courier New" w:cs="Courier New"/>
+          <w:sz w:val="16"/>
+          <w:szCs w:val="16"/>
+        </w:rPr>
+      </w:pPr>
+      <w:r>
+        <w:rPr>
+          <w:rFonts w:ascii="Courier New" w:hAnsi="Courier New" w:cs="Courier New"/>
+          <w:sz w:val="16"/>
+          <w:szCs w:val="16"/>
+        </w:rPr>
+        <w:t>Hour=0, Sec=0.13, ControlIter=1, Element=Relay.llf_z1, Action=OPENED ON TD21 0.897 PU DIST G2 G3 P23</w:t>
+      </w:r>
+    </w:p>
+    <w:p>
+      <w:pPr>
+        <w:spacing w:after="0"/>
+        <w:rPr>
+          <w:rFonts w:ascii="Courier New" w:hAnsi="Courier New" w:cs="Courier New"/>
+          <w:sz w:val="16"/>
+          <w:szCs w:val="16"/>
+        </w:rPr>
+      </w:pPr>
+      <w:r>
+        <w:rPr>
+          <w:rFonts w:ascii="Courier New" w:hAnsi="Courier New" w:cs="Courier New"/>
+          <w:sz w:val="16"/>
+          <w:szCs w:val="16"/>
+        </w:rPr>
+        <w:t>Hour=0, Sec=0.13, ControlIter=2, Element=Fault.llf_z1, Action=**CLEARED**</w:t>
+      </w:r>
+    </w:p>
+    <w:p>
+      <w:pPr>
+        <w:spacing w:after="0"/>
+        <w:rPr>
+          <w:rFonts w:ascii="Courier New" w:hAnsi="Courier New" w:cs="Courier New"/>
+          <w:sz w:val="16"/>
+          <w:szCs w:val="16"/>
+        </w:rPr>
+      </w:pPr>
+      <w:r>
+        <w:rPr>
+          <w:rFonts w:ascii="Courier New" w:hAnsi="Courier New" w:cs="Courier New"/>
+          <w:sz w:val="16"/>
+          <w:szCs w:val="16"/>
+        </w:rPr>
+        <w:t>Hour=0, Sec=0.22, ControlIter=1, Element=Fault.3pf_z1, Action=**APPLIED**</w:t>
+      </w:r>
+    </w:p>
+    <w:p>
+      <w:pPr>
+        <w:spacing w:after="0"/>
+        <w:rPr>
+          <w:rFonts w:ascii="Courier New" w:hAnsi="Courier New" w:cs="Courier New"/>
+          <w:sz w:val="16"/>
+          <w:szCs w:val="16"/>
+        </w:rPr>
+      </w:pPr>
+      <w:r>
+        <w:rPr>
+          <w:rFonts w:ascii="Courier New" w:hAnsi="Courier New" w:cs="Courier New"/>
+          <w:sz w:val="16"/>
+          <w:szCs w:val="16"/>
+        </w:rPr>
+        <w:t>Hour=0, Sec=0.23, ControlIter=1, Element=Relay.3pf_z1, Action=OPENED ON TD21 0.899 PU DIST G1 G2 G3 P12 P13 P23</w:t>
+      </w:r>
+    </w:p>
+    <w:p>
+      <w:pPr>
+        <w:spacing w:after="0"/>
+        <w:rPr>
+          <w:rFonts w:ascii="Courier New" w:hAnsi="Courier New" w:cs="Courier New"/>
+          <w:sz w:val="16"/>
+          <w:szCs w:val="16"/>
+        </w:rPr>
+      </w:pPr>
+      <w:r>
+        <w:rPr>
+          <w:rFonts w:ascii="Courier New" w:hAnsi="Courier New" w:cs="Courier New"/>
+          <w:sz w:val="16"/>
+          <w:szCs w:val="16"/>
+        </w:rPr>
+        <w:t>Hour=0, Sec=0.23, ControlIter=2, Element=Fault.3pf_z1, Action=**CLEARED**</w:t>
+      </w:r>
+    </w:p>
+    <w:p>
+      <w:pPr>
+        <w:spacing w:after="0"/>
+        <w:rPr>
+          <w:rFonts w:ascii="Courier New" w:hAnsi="Courier New" w:cs="Courier New"/>
+          <w:sz w:val="16"/>
+          <w:szCs w:val="16"/>
+        </w:rPr>
+      </w:pPr>
+      <w:r>
+        <w:rPr>
+          <w:rFonts w:ascii="Courier New" w:hAnsi="Courier New" w:cs="Courier New"/>
+          <w:sz w:val="16"/>
+          <w:szCs w:val="16"/>
+        </w:rPr>
+        <w:t>Hour=0, Sec=0.52, ControlIter=1, Element=Fault.slgf_z2, Action=**APPLIED**</w:t>
+      </w:r>
+    </w:p>
+    <w:p>
+      <w:pPr>
+        <w:spacing w:after="0"/>
+        <w:rPr>
+          <w:rFonts w:ascii="Courier New" w:hAnsi="Courier New" w:cs="Courier New"/>
+          <w:sz w:val="16"/>
+          <w:szCs w:val="16"/>
+        </w:rPr>
+      </w:pPr>
+      <w:r>
+        <w:rPr>
+          <w:rFonts w:ascii="Courier New" w:hAnsi="Courier New" w:cs="Courier New"/>
+          <w:sz w:val="16"/>
+          <w:szCs w:val="16"/>
+        </w:rPr>
+        <w:t>Hour=0, Sec=0.53, ControlIter=1, Element=Relay.slgf_z1, Action=CLOSED</w:t>
+      </w:r>
+    </w:p>
+    <w:p>
+      <w:pPr>
+        <w:spacing w:after="0"/>
+        <w:rPr>
+          <w:rFonts w:ascii="Courier New" w:hAnsi="Courier New" w:cs="Courier New"/>
+          <w:sz w:val="16"/>
+          <w:szCs w:val="16"/>
+        </w:rPr>
+      </w:pPr>
+      <w:r>
+        <w:rPr>
+          <w:rFonts w:ascii="Courier New" w:hAnsi="Courier New" w:cs="Courier New"/>
+          <w:sz w:val="16"/>
+          <w:szCs w:val="16"/>
+        </w:rPr>
+        <w:t>Hour=0, Sec=0.55, ControlIter=1, Element=Relay.21src, Action=OPENED ON TD21 0.703 PU DIST G1</w:t>
+      </w:r>
+    </w:p>
+    <w:p>
+      <w:pPr>
+        <w:spacing w:after="0"/>
+        <w:rPr>
+          <w:rFonts w:ascii="Courier New" w:hAnsi="Courier New" w:cs="Courier New"/>
+          <w:sz w:val="16"/>
+          <w:szCs w:val="16"/>
+        </w:rPr>
+      </w:pPr>
+      <w:r>
+        <w:rPr>
+          <w:rFonts w:ascii="Courier New" w:hAnsi="Courier New" w:cs="Courier New"/>
+          <w:sz w:val="16"/>
+          <w:szCs w:val="16"/>
+        </w:rPr>
+        <w:t>Hour=0, Sec=0.55, ControlIter=2, Element=Fault.slgf_z2, Action=**CLEARED**</w:t>
+      </w:r>
+    </w:p>
+    <w:p>
+      <w:pPr>
+        <w:spacing w:after="0"/>
+        <w:rPr>
+          <w:rFonts w:ascii="Courier New" w:hAnsi="Courier New" w:cs="Courier New"/>
+          <w:sz w:val="16"/>
+          <w:szCs w:val="16"/>
+        </w:rPr>
+      </w:pPr>
+      <w:r>
+        <w:rPr>
+          <w:rFonts w:ascii="Courier New" w:hAnsi="Courier New" w:cs="Courier New"/>
+          <w:sz w:val="16"/>
+          <w:szCs w:val="16"/>
+        </w:rPr>
+        <w:t>Hour=0, Sec=0.57, ControlIter=1, Element=Relay.21src, Action=CLOSED</w:t>
+      </w:r>
+    </w:p>
+    <w:p>
+      <w:pPr>
+        <w:spacing w:after="0"/>
+        <w:rPr>
+          <w:rFonts w:ascii="Courier New" w:hAnsi="Courier New" w:cs="Courier New"/>
+          <w:sz w:val="16"/>
+          <w:szCs w:val="16"/>
+        </w:rPr>
+      </w:pPr>
+      <w:r>
+        <w:rPr>
+          <w:rFonts w:ascii="Courier New" w:hAnsi="Courier New" w:cs="Courier New"/>
+          <w:sz w:val="16"/>
+          <w:szCs w:val="16"/>
+        </w:rPr>
+        <w:t>Hour=0, Sec=0.62, ControlIter=1, Element=Fault.llf_z2, Action=**APPLIED**</w:t>
+      </w:r>
+    </w:p>
+    <w:p>
+      <w:pPr>
+        <w:spacing w:after="0"/>
+        <w:rPr>
+          <w:rFonts w:ascii="Courier New" w:hAnsi="Courier New" w:cs="Courier New"/>
+          <w:sz w:val="16"/>
+          <w:szCs w:val="16"/>
+        </w:rPr>
+      </w:pPr>
+      <w:r>
+        <w:rPr>
+          <w:rFonts w:ascii="Courier New" w:hAnsi="Courier New" w:cs="Courier New"/>
+          <w:sz w:val="16"/>
+          <w:szCs w:val="16"/>
+        </w:rPr>
+        <w:t>Hour=0, Sec=0.63, ControlIter=1, Element=Relay.llf_z1, Action=CLOSED</w:t>
+      </w:r>
+    </w:p>
+    <w:p>
+      <w:pPr>
+        <w:spacing w:after="0"/>
+        <w:rPr>
+          <w:rFonts w:ascii="Courier New" w:hAnsi="Courier New" w:cs="Courier New"/>
+          <w:sz w:val="16"/>
+          <w:szCs w:val="16"/>
+        </w:rPr>
+      </w:pPr>
+      <w:r>
+        <w:rPr>
+          <w:rFonts w:ascii="Courier New" w:hAnsi="Courier New" w:cs="Courier New"/>
+          <w:sz w:val="16"/>
+          <w:szCs w:val="16"/>
+        </w:rPr>
+        <w:t>Hour=0, Sec=0.65, ControlIter=1, Element=Relay.21src, Action=OPENED ON TD21 0.706 PU DIST G3 P23</w:t>
+      </w:r>
+    </w:p>
+    <w:p>
+      <w:pPr>
+        <w:spacing w:after="0"/>
+        <w:rPr>
+          <w:rFonts w:ascii="Courier New" w:hAnsi="Courier New" w:cs="Courier New"/>
+          <w:sz w:val="16"/>
+          <w:szCs w:val="16"/>
+        </w:rPr>
+      </w:pPr>
+      <w:r>
+        <w:rPr>
+          <w:rFonts w:ascii="Courier New" w:hAnsi="Courier New" w:cs="Courier New"/>
+          <w:sz w:val="16"/>
+          <w:szCs w:val="16"/>
+        </w:rPr>
+        <w:t>Hour=0, Sec=0.65, ControlIter=2, Element=Fault.llf_z2, Action=**CLEARED**</w:t>
+      </w:r>
+    </w:p>
+    <w:p>
+      <w:pPr>
+        <w:spacing w:after="0"/>
+        <w:rPr>
+          <w:rFonts w:ascii="Courier New" w:hAnsi="Courier New" w:cs="Courier New"/>
+          <w:sz w:val="16"/>
+          <w:szCs w:val="16"/>
+        </w:rPr>
+      </w:pPr>
+      <w:r>
+        <w:rPr>
+          <w:rFonts w:ascii="Courier New" w:hAnsi="Courier New" w:cs="Courier New"/>
+          <w:sz w:val="16"/>
+          <w:szCs w:val="16"/>
+        </w:rPr>
+        <w:t>Hour=0, Sec=0.67, ControlIter=1, Element=Relay.21src, Action=CLOSED</w:t>
+      </w:r>
+    </w:p>
+    <w:p>
+      <w:pPr>
+        <w:spacing w:after="0"/>
+        <w:rPr>
+          <w:rFonts w:ascii="Courier New" w:hAnsi="Courier New" w:cs="Courier New"/>
+          <w:sz w:val="16"/>
+          <w:szCs w:val="16"/>
+        </w:rPr>
+      </w:pPr>
+      <w:r>
+        <w:rPr>
+          <w:rFonts w:ascii="Courier New" w:hAnsi="Courier New" w:cs="Courier New"/>
+          <w:sz w:val="16"/>
+          <w:szCs w:val="16"/>
+        </w:rPr>
+        <w:t>Hour=0, Sec=0.72, ControlIter=1, Element=Fault.3pf_z2, Action=**APPLIED**</w:t>
+      </w:r>
+    </w:p>
+    <w:p>
+      <w:pPr>
+        <w:spacing w:after="0"/>
+        <w:rPr>
+          <w:rFonts w:ascii="Courier New" w:hAnsi="Courier New" w:cs="Courier New"/>
+          <w:sz w:val="16"/>
+          <w:szCs w:val="16"/>
+        </w:rPr>
+      </w:pPr>
+      <w:r>
+        <w:rPr>
+          <w:rFonts w:ascii="Courier New" w:hAnsi="Courier New" w:cs="Courier New"/>
+          <w:sz w:val="16"/>
+          <w:szCs w:val="16"/>
+        </w:rPr>
+        <w:t>Hour=0, Sec=0.73, ControlIter=1, Element=Relay.3pf_z1, Action=CLOSED</w:t>
+      </w:r>
+    </w:p>
+    <w:p>
+      <w:pPr>
+        <w:spacing w:after="0"/>
+        <w:rPr>
+          <w:rFonts w:ascii="Courier New" w:hAnsi="Courier New" w:cs="Courier New"/>
+          <w:sz w:val="16"/>
+          <w:szCs w:val="16"/>
+        </w:rPr>
+      </w:pPr>
+      <w:r>
+        <w:rPr>
+          <w:rFonts w:ascii="Courier New" w:hAnsi="Courier New" w:cs="Courier New"/>
+          <w:sz w:val="16"/>
+          <w:szCs w:val="16"/>
+        </w:rPr>
+        <w:t>Hour=0, Sec=0.75, ControlIter=1, Element=Relay.21src, Action=OPENED ON TD21 0.709 PU DIST G1 G2 G3 P12 P13 P23</w:t>
+      </w:r>
+    </w:p>
+    <w:p>
+      <w:pPr>
+        <w:spacing w:after="0"/>
+        <w:rPr>
+          <w:rFonts w:ascii="Courier New" w:hAnsi="Courier New" w:cs="Courier New"/>
+          <w:sz w:val="16"/>
+          <w:szCs w:val="16"/>
+        </w:rPr>
+      </w:pPr>
+      <w:r>
+        <w:rPr>
+          <w:rFonts w:ascii="Courier New" w:hAnsi="Courier New" w:cs="Courier New"/>
+          <w:sz w:val="16"/>
+          <w:szCs w:val="16"/>
+        </w:rPr>
+        <w:t>Hour=0, Sec=0.75, ControlIter=2, Element=Fault.3pf_z2, Action=**CLEARED**</w:t>
+      </w:r>
+    </w:p>
+    <w:p>
+      <w:pPr>
+        <w:spacing w:after="0"/>
+        <w:rPr>
+          <w:rFonts w:ascii="Courier New" w:hAnsi="Courier New" w:cs="Courier New"/>
+          <w:sz w:val="16"/>
+          <w:szCs w:val="16"/>
+        </w:rPr>
+      </w:pPr>
+      <w:r>
+        <w:rPr>
+          <w:rFonts w:ascii="Courier New" w:hAnsi="Courier New" w:cs="Courier New"/>
+          <w:sz w:val="16"/>
+          <w:szCs w:val="16"/>
+        </w:rPr>
+        <w:t>Hour=0, Sec=0.77, ControlIter=1, Element=Relay.21src, Action=CLOSED</w:t>
+      </w:r>
+    </w:p>
+    <w:p>
+      <w:pPr>
+        <w:spacing w:after="0"/>
+        <w:rPr>
+          <w:rFonts w:ascii="Courier New" w:hAnsi="Courier New" w:cs="Courier New"/>
+          <w:sz w:val="16"/>
+          <w:szCs w:val="16"/>
+        </w:rPr>
+      </w:pPr>
+      <w:r>
+        <w:rPr>
+          <w:rFonts w:ascii="Courier New" w:hAnsi="Courier New" w:cs="Courier New"/>
+          <w:sz w:val="16"/>
+          <w:szCs w:val="16"/>
+        </w:rPr>
+        <w:t>Hour=0, Sec=0.967, ControlIter=1, Element=Relay.21src, Action=RESET</w:t>
+      </w:r>
+    </w:p>
+    <w:p>
+      <w:pPr>
+        <w:spacing w:after="0"/>
+        <w:rPr>
+          <w:rFonts w:ascii="Courier New" w:hAnsi="Courier New" w:cs="Courier New"/>
+          <w:sz w:val="16"/>
+          <w:szCs w:val="16"/>
+        </w:rPr>
+      </w:pPr>
+      <w:r>
+        <w:rPr>
+          <w:rFonts w:ascii="Courier New" w:hAnsi="Courier New" w:cs="Courier New"/>
+          <w:sz w:val="16"/>
+          <w:szCs w:val="16"/>
+        </w:rPr>
+        <w:t>Hour=0, Sec=1, ControlIter=1, Element=Fault.perm, Action=**APPLIED**</w:t>
+      </w:r>
+    </w:p>
+    <w:p>
+      <w:pPr>
+        <w:spacing w:after="0"/>
+        <w:rPr>
+          <w:rFonts w:ascii="Courier New" w:hAnsi="Courier New" w:cs="Courier New"/>
+          <w:sz w:val="16"/>
+          <w:szCs w:val="16"/>
+        </w:rPr>
+      </w:pPr>
+      <w:r>
+        <w:rPr>
+          <w:rFonts w:ascii="Courier New" w:hAnsi="Courier New" w:cs="Courier New"/>
+          <w:sz w:val="16"/>
+          <w:szCs w:val="16"/>
+        </w:rPr>
+        <w:t>Hour=0, Sec=1.011, ControlIter=1, Element=Relay.perm, Action=OPENED ON TD21 0.876 PU DIST G1 G2 G3 P12 P13 P23</w:t>
+      </w:r>
+    </w:p>
+    <w:p>
+      <w:pPr>
+        <w:spacing w:after="0"/>
+        <w:rPr>
+          <w:rFonts w:ascii="Courier New" w:hAnsi="Courier New" w:cs="Courier New"/>
+          <w:sz w:val="16"/>
+          <w:szCs w:val="16"/>
+        </w:rPr>
+      </w:pPr>
+      <w:r>
+        <w:rPr>
+          <w:rFonts w:ascii="Courier New" w:hAnsi="Courier New" w:cs="Courier New"/>
+          <w:sz w:val="16"/>
+          <w:szCs w:val="16"/>
+        </w:rPr>
+        <w:t>Hour=0, Sec=1.051, ControlIter=1, Element=Relay.perm, Action=CLOSED</w:t>
+      </w:r>
+    </w:p>
+    <w:p>
+      <w:pPr>
+        <w:spacing w:after="0"/>
+        <w:rPr>
+          <w:rFonts w:ascii="Courier New" w:hAnsi="Courier New" w:cs="Courier New"/>
+          <w:sz w:val="16"/>
+          <w:szCs w:val="16"/>
+        </w:rPr>
+      </w:pPr>
+      <w:r>
+        <w:rPr>
+          <w:rFonts w:ascii="Courier New" w:hAnsi="Courier New" w:cs="Courier New"/>
+          <w:sz w:val="16"/>
+          <w:szCs w:val="16"/>
+        </w:rPr>
+        <w:t>Hour=0, Sec=1.069, ControlIter=1, Element=Relay.perm, Action=OPENED ON TD21 0.876 PU DIST G1 G2 G3 P12 P13 P23</w:t>
+      </w:r>
+    </w:p>
+    <w:p>
+      <w:pPr>
+        <w:spacing w:after="0"/>
+        <w:rPr>
+          <w:rFonts w:ascii="Courier New" w:hAnsi="Courier New" w:cs="Courier New"/>
+          <w:sz w:val="16"/>
+          <w:szCs w:val="16"/>
+        </w:rPr>
+      </w:pPr>
+      <w:r>
+        <w:rPr>
+          <w:rFonts w:ascii="Courier New" w:hAnsi="Courier New" w:cs="Courier New"/>
+          <w:sz w:val="16"/>
+          <w:szCs w:val="16"/>
+        </w:rPr>
+        <w:t>Hour=0, Sec=1.109, ControlIter=1, Element=Relay.perm, Action=CLOSED</w:t>
+      </w:r>
+    </w:p>
+    <w:p>
+      <w:pPr>
+        <w:spacing w:after="0"/>
+        <w:rPr>
+          <w:rFonts w:ascii="Courier New" w:hAnsi="Courier New" w:cs="Courier New"/>
+          <w:sz w:val="16"/>
+          <w:szCs w:val="16"/>
+        </w:rPr>
+      </w:pPr>
+      <w:r>
+        <w:rPr>
+          <w:rFonts w:ascii="Courier New" w:hAnsi="Courier New" w:cs="Courier New"/>
+          <w:sz w:val="16"/>
+          <w:szCs w:val="16"/>
+        </w:rPr>
+        <w:t>Hour=0, Sec=1.127, ControlIter=1, Element=Relay.perm, Action=OPENED ON TD21 0.876 PU DIST G1 G2 G3 P12 P13 P23</w:t>
+      </w:r>
+    </w:p>
+    <w:p>
+      <w:pPr>
+        <w:spacing w:after="0"/>
+        <w:rPr>
+          <w:rFonts w:ascii="Courier New" w:hAnsi="Courier New" w:cs="Courier New"/>
+          <w:sz w:val="16"/>
+          <w:szCs w:val="16"/>
+        </w:rPr>
+      </w:pPr>
+      <w:r>
+        <w:rPr>
+          <w:rFonts w:ascii="Courier New" w:hAnsi="Courier New" w:cs="Courier New"/>
+          <w:sz w:val="16"/>
+          <w:szCs w:val="16"/>
+        </w:rPr>
+        <w:t>Hour=0, Sec=1.167, ControlIter=1, Element=Relay.perm, Action=CLOSED</w:t>
+      </w:r>
+    </w:p>
+    <w:p>
+      <w:pPr>
+        <w:spacing w:after="0"/>
+        <w:rPr>
+          <w:rFonts w:ascii="Courier New" w:hAnsi="Courier New" w:cs="Courier New"/>
+          <w:sz w:val="16"/>
+          <w:szCs w:val="16"/>
+        </w:rPr>
+      </w:pPr>
+      <w:r>
+        <w:rPr>
+          <w:rFonts w:ascii="Courier New" w:hAnsi="Courier New" w:cs="Courier New"/>
+          <w:sz w:val="16"/>
+          <w:szCs w:val="16"/>
+        </w:rPr>
+        <w:t>Hour=0, Sec=1.185, ControlIter=1, Element=Relay.perm, Action=OPENED ON TD21 0.876 PU DIST G1 G2 G3 P12 P13 P23 &amp; LOCKED OUT</w:t>
+      </w:r>
+    </w:p>
+    <w:p>
+      <w:pPr>
+        <w:spacing w:after="0"/>
+        <w:rPr>
+          <w:rFonts w:ascii="Courier New" w:hAnsi="Courier New" w:cs="Courier New"/>
+          <w:sz w:val="16"/>
+          <w:szCs w:val="16"/>
+        </w:rPr>
+      </w:pPr>
     </w:p>
     <w:sectPr>
-      <w:footerReference w:type="default" r:id="rId25"/>
+      <w:footerReference w:type="default" r:id="rId30"/>
       <w:pgSz w:w="15840" w:h="12240" w:orient="landscape"/>
       <w:pgMar w:top="1440" w:right="1440" w:bottom="1440" w:left="1440" w:header="720" w:footer="720" w:gutter="0"/>
       <w:cols w:space="720"/>
@@ -3336,7 +3724,6 @@
         <w:noProof/>
       </w:rPr>
       <w:tab/>
-      <w:t>February 1</w:t>
     </w:r>
     <w:r>
       <w:rPr>
@@ -3344,7 +3731,7 @@
         <w:iCs/>
         <w:noProof/>
       </w:rPr>
-      <w:t>3</w:t>
+      <w:fldChar w:fldCharType="begin"/>
     </w:r>
     <w:r>
       <w:rPr>
@@ -3352,7 +3739,31 @@
         <w:iCs/>
         <w:noProof/>
       </w:rPr>
-      <w:t>, 2021</w:t>
+      <w:instrText xml:space="preserve"> SAVEDATE  \@ "MMMM d, yyyy"  \* MERGEFORMAT </w:instrText>
+    </w:r>
+    <w:r>
+      <w:rPr>
+        <w:i/>
+        <w:iCs/>
+        <w:noProof/>
+      </w:rPr>
+      <w:fldChar w:fldCharType="separate"/>
+    </w:r>
+    <w:r>
+      <w:rPr>
+        <w:i/>
+        <w:iCs/>
+        <w:noProof/>
+      </w:rPr>
+      <w:t>February 15, 2021</w:t>
+    </w:r>
+    <w:r>
+      <w:rPr>
+        <w:i/>
+        <w:iCs/>
+        <w:noProof/>
+      </w:rPr>
+      <w:fldChar w:fldCharType="end"/>
     </w:r>
   </w:p>
 </w:ftr>
@@ -3442,7 +3853,46 @@
         <w:noProof/>
       </w:rPr>
       <w:tab/>
-      <w:t>February 11, 2021</w:t>
+    </w:r>
+    <w:r>
+      <w:rPr>
+        <w:i/>
+        <w:iCs/>
+        <w:noProof/>
+      </w:rPr>
+      <w:fldChar w:fldCharType="begin"/>
+    </w:r>
+    <w:r>
+      <w:rPr>
+        <w:i/>
+        <w:iCs/>
+        <w:noProof/>
+      </w:rPr>
+      <w:instrText xml:space="preserve"> SAVEDATE  \@ "MMMM d, yyyy"  \* MERGEFORMAT </w:instrText>
+    </w:r>
+    <w:r>
+      <w:rPr>
+        <w:i/>
+        <w:iCs/>
+        <w:noProof/>
+      </w:rPr>
+      <w:fldChar w:fldCharType="separate"/>
+    </w:r>
+    <w:r>
+      <w:rPr>
+        <w:i/>
+        <w:iCs/>
+        <w:noProof/>
+      </w:rPr>
+      <w:t>February 15, 2021</w:t>
+    </w:r>
+    <w:r>
+      <w:rPr>
+        <w:i/>
+        <w:iCs/>
+        <w:noProof/>
+      </w:rPr>
+      <w:fldChar w:fldCharType="end"/>
     </w:r>
   </w:p>
 </w:ftr>
@@ -3503,23 +3953,13 @@
         <w:u w:val="single"/>
       </w:rPr>
     </w:pPr>
-    <w:proofErr w:type="spellStart"/>
     <w:r>
       <w:rPr>
         <w:i/>
         <w:iCs/>
         <w:u w:val="single"/>
       </w:rPr>
-      <w:t>OpenDSS</w:t>
-    </w:r>
-    <w:proofErr w:type="spellEnd"/>
-    <w:r>
-      <w:rPr>
-        <w:i/>
-        <w:iCs/>
-        <w:u w:val="single"/>
-      </w:rPr>
-      <w:t xml:space="preserve"> Tech Note</w:t>
+      <w:t>OpenDSS Tech Note</w:t>
     </w:r>
     <w:r>
       <w:rPr>
@@ -4566,6 +5006,26 @@
       <w:u w:val="single"/>
     </w:rPr>
   </w:style>
+  <w:style w:type="paragraph" w:customStyle="1" w:styleId="MTDisplayEquation">
+    <w:name w:val="MTDisplayEquation"/>
+    <w:basedOn w:val="Normal"/>
+    <w:next w:val="Normal"/>
+    <w:link w:val="MTDisplayEquationChar"/>
+    <w:rsid w:val="002105A4"/>
+    <w:pPr>
+      <w:tabs>
+        <w:tab w:val="center" w:pos="4680"/>
+        <w:tab w:val="right" w:pos="9360"/>
+      </w:tabs>
+      <w:spacing w:before="120" w:after="0"/>
+    </w:pPr>
+  </w:style>
+  <w:style w:type="character" w:customStyle="1" w:styleId="MTDisplayEquationChar">
+    <w:name w:val="MTDisplayEquation Char"/>
+    <w:basedOn w:val="DefaultParagraphFont"/>
+    <w:link w:val="MTDisplayEquation"/>
+    <w:rsid w:val="002105A4"/>
+  </w:style>
 </w:styles>
 </file>
 

</xml_diff>